<commit_message>
Update on a few things
</commit_message>
<xml_diff>
--- a/Kevin Kim Quickfire Maths Program/Testing Table Program.docx
+++ b/Kevin Kim Quickfire Maths Program/Testing Table Program.docx
@@ -2,6 +2,19 @@
 <file path=word/document.xml><?xml version="1.0" encoding="utf-8"?>
 <w:document xmlns:wpc="http://schemas.microsoft.com/office/word/2010/wordprocessingCanvas" xmlns:cx="http://schemas.microsoft.com/office/drawing/2014/chartex" xmlns:cx1="http://schemas.microsoft.com/office/drawing/2015/9/8/chartex" xmlns:cx2="http://schemas.microsoft.com/office/drawing/2015/10/21/chartex" xmlns:cx3="http://schemas.microsoft.com/office/drawing/2016/5/9/chartex" xmlns:cx4="http://schemas.microsoft.com/office/drawing/2016/5/10/chartex" xmlns:cx5="http://schemas.microsoft.com/office/drawing/2016/5/11/chartex" xmlns:cx6="http://schemas.microsoft.com/office/drawing/2016/5/12/chartex" xmlns:cx7="http://schemas.microsoft.com/office/drawing/2016/5/13/chartex" xmlns:cx8="http://schemas.microsoft.com/office/drawing/2016/5/14/chartex" xmlns:mc="http://schemas.openxmlformats.org/markup-compatibility/2006" xmlns:aink="http://schemas.microsoft.com/office/drawing/2016/ink" xmlns:am3d="http://schemas.microsoft.com/office/drawing/2017/model3d" xmlns:o="urn:schemas-microsoft-com:office:office" xmlns:r="http://schemas.openxmlformats.org/officeDocument/2006/relationships" xmlns:m="http://schemas.openxmlformats.org/officeDocument/2006/math" xmlns:v="urn:schemas-microsoft-com:vml" xmlns:wp14="http://schemas.microsoft.com/office/word/2010/wordprocessingDrawing" xmlns:wp="http://schemas.openxmlformats.org/drawingml/2006/wordprocessingDrawing" xmlns:w10="urn:schemas-microsoft-com:office:word" xmlns:w="http://schemas.openxmlformats.org/wordprocessingml/2006/main" xmlns:w14="http://schemas.microsoft.com/office/word/2010/wordml" xmlns:w15="http://schemas.microsoft.com/office/word/2012/wordml" xmlns:w16cid="http://schemas.microsoft.com/office/word/2016/wordml/cid" xmlns:w16se="http://schemas.microsoft.com/office/word/2015/wordml/symex" xmlns:wpg="http://schemas.microsoft.com/office/word/2010/wordprocessingGroup" xmlns:wpi="http://schemas.microsoft.com/office/word/2010/wordprocessingInk" xmlns:wne="http://schemas.microsoft.com/office/word/2006/wordml" xmlns:wps="http://schemas.microsoft.com/office/word/2010/wordprocessingShape" mc:Ignorable="w14 w15 w16se w16cid wp14">
   <w:body>
+    <w:p>
+      <w:r>
+        <w:t>Note: Notes such as “</w:t>
+      </w:r>
+      <w:r>
+        <w:t>Everything checked unless otherwise stated</w:t>
+      </w:r>
+      <w:r>
+        <w:t>” are default values. To ensure quick testing, and keep the number of free variables down so testing could be accurate, default values are given for every aspect that is being tested. If something is set at a default value, that something is then tested separately for other values to ensure that there are no errors. The default value is chosen normally as it a) is a value which should be accepted by the program, and b) is a value which will allow quick testing. For example. Round mode is a default value for many of the tests because there is a limit until the end of the program. Round entry is normally set at 5 as to ensure that the games end quicker.</w:t>
+      </w:r>
+      <w:bookmarkStart w:id="0" w:name="_GoBack"/>
+      <w:bookmarkEnd w:id="0"/>
+    </w:p>
     <w:p>
       <w:pPr>
         <w:pStyle w:val="Heading2"/>
@@ -87,13 +100,8 @@
             <w:tcW w:w="2352" w:type="dxa"/>
           </w:tcPr>
           <w:p>
-            <w:proofErr w:type="spellStart"/>
-            <w:r>
-              <w:t>roundEntry</w:t>
-            </w:r>
-            <w:proofErr w:type="spellEnd"/>
-            <w:r>
-              <w:t xml:space="preserve"> state</w:t>
+            <w:r>
+              <w:t>roundEntry state</w:t>
             </w:r>
           </w:p>
         </w:tc>
@@ -118,13 +126,8 @@
             <w:pPr>
               <w:cnfStyle w:val="000000000000" w:firstRow="0" w:lastRow="0" w:firstColumn="0" w:lastColumn="0" w:oddVBand="0" w:evenVBand="0" w:oddHBand="0" w:evenHBand="0" w:firstRowFirstColumn="0" w:firstRowLastColumn="0" w:lastRowFirstColumn="0" w:lastRowLastColumn="0"/>
             </w:pPr>
-            <w:proofErr w:type="spellStart"/>
-            <w:r>
-              <w:t>roundEntry</w:t>
-            </w:r>
-            <w:proofErr w:type="spellEnd"/>
-            <w:r>
-              <w:t xml:space="preserve"> enabled</w:t>
+            <w:r>
+              <w:t>roundEntry enabled</w:t>
             </w:r>
           </w:p>
         </w:tc>
@@ -136,13 +139,8 @@
             <w:pPr>
               <w:cnfStyle w:val="000000000000" w:firstRow="0" w:lastRow="0" w:firstColumn="0" w:lastColumn="0" w:oddVBand="0" w:evenVBand="0" w:oddHBand="0" w:evenHBand="0" w:firstRowFirstColumn="0" w:firstRowLastColumn="0" w:lastRowFirstColumn="0" w:lastRowLastColumn="0"/>
             </w:pPr>
-            <w:proofErr w:type="spellStart"/>
-            <w:r>
-              <w:t>roundEntry</w:t>
-            </w:r>
-            <w:proofErr w:type="spellEnd"/>
-            <w:r>
-              <w:t xml:space="preserve"> enabled</w:t>
+            <w:r>
+              <w:t>roundEntry enabled</w:t>
             </w:r>
           </w:p>
         </w:tc>
@@ -154,13 +152,8 @@
             <w:tcW w:w="2352" w:type="dxa"/>
           </w:tcPr>
           <w:p>
-            <w:proofErr w:type="spellStart"/>
-            <w:r>
-              <w:t>roundEntry</w:t>
-            </w:r>
-            <w:proofErr w:type="spellEnd"/>
-            <w:r>
-              <w:t xml:space="preserve"> state</w:t>
+            <w:r>
+              <w:t>roundEntry state</w:t>
             </w:r>
           </w:p>
         </w:tc>
@@ -185,13 +178,8 @@
             <w:pPr>
               <w:cnfStyle w:val="000000000000" w:firstRow="0" w:lastRow="0" w:firstColumn="0" w:lastColumn="0" w:oddVBand="0" w:evenVBand="0" w:oddHBand="0" w:evenHBand="0" w:firstRowFirstColumn="0" w:firstRowLastColumn="0" w:lastRowFirstColumn="0" w:lastRowLastColumn="0"/>
             </w:pPr>
-            <w:proofErr w:type="spellStart"/>
-            <w:r>
-              <w:t>roundEntry</w:t>
-            </w:r>
-            <w:proofErr w:type="spellEnd"/>
-            <w:r>
-              <w:t xml:space="preserve"> disabled</w:t>
+            <w:r>
+              <w:t>roundEntry disabled</w:t>
             </w:r>
           </w:p>
         </w:tc>
@@ -203,13 +191,8 @@
             <w:pPr>
               <w:cnfStyle w:val="000000000000" w:firstRow="0" w:lastRow="0" w:firstColumn="0" w:lastColumn="0" w:oddVBand="0" w:evenVBand="0" w:oddHBand="0" w:evenHBand="0" w:firstRowFirstColumn="0" w:firstRowLastColumn="0" w:lastRowFirstColumn="0" w:lastRowLastColumn="0"/>
             </w:pPr>
-            <w:proofErr w:type="spellStart"/>
-            <w:r>
-              <w:t>roundEntry</w:t>
-            </w:r>
-            <w:proofErr w:type="spellEnd"/>
-            <w:r>
-              <w:t xml:space="preserve"> disabled</w:t>
+            <w:r>
+              <w:t>roundEntry disabled</w:t>
             </w:r>
           </w:p>
         </w:tc>
@@ -221,13 +204,8 @@
             <w:tcW w:w="2352" w:type="dxa"/>
           </w:tcPr>
           <w:p>
-            <w:proofErr w:type="spellStart"/>
-            <w:r>
-              <w:t>roundEntry</w:t>
-            </w:r>
-            <w:proofErr w:type="spellEnd"/>
-            <w:r>
-              <w:t xml:space="preserve"> input</w:t>
+            <w:r>
+              <w:t>roundEntry input</w:t>
             </w:r>
           </w:p>
           <w:p>
@@ -258,15 +236,7 @@
               <w:cnfStyle w:val="000000000000" w:firstRow="0" w:lastRow="0" w:firstColumn="0" w:lastColumn="0" w:oddVBand="0" w:evenVBand="0" w:oddHBand="0" w:evenHBand="0" w:firstRowFirstColumn="0" w:firstRowLastColumn="0" w:lastRowFirstColumn="0" w:lastRowLastColumn="0"/>
             </w:pPr>
             <w:r>
-              <w:t xml:space="preserve">Shown </w:t>
-            </w:r>
-            <w:proofErr w:type="spellStart"/>
-            <w:r>
-              <w:t>roundEntryError</w:t>
-            </w:r>
-            <w:proofErr w:type="spellEnd"/>
-            <w:r>
-              <w:t xml:space="preserve"> message on pressing start button, and the program refuses to go forward</w:t>
+              <w:t>Shown roundEntryError message on pressing start button, and the program refuses to go forward</w:t>
             </w:r>
           </w:p>
         </w:tc>
@@ -279,15 +249,7 @@
               <w:cnfStyle w:val="000000000000" w:firstRow="0" w:lastRow="0" w:firstColumn="0" w:lastColumn="0" w:oddVBand="0" w:evenVBand="0" w:oddHBand="0" w:evenHBand="0" w:firstRowFirstColumn="0" w:firstRowLastColumn="0" w:lastRowFirstColumn="0" w:lastRowLastColumn="0"/>
             </w:pPr>
             <w:r>
-              <w:t xml:space="preserve">Shown </w:t>
-            </w:r>
-            <w:proofErr w:type="spellStart"/>
-            <w:r>
-              <w:t>roundEntryError</w:t>
-            </w:r>
-            <w:proofErr w:type="spellEnd"/>
-            <w:r>
-              <w:t xml:space="preserve"> message on pressing start button, and the program refuses to go forward</w:t>
+              <w:t>Shown roundEntryError message on pressing start button, and the program refuses to go forward</w:t>
             </w:r>
           </w:p>
         </w:tc>
@@ -299,13 +261,8 @@
             <w:tcW w:w="2352" w:type="dxa"/>
           </w:tcPr>
           <w:p>
-            <w:proofErr w:type="spellStart"/>
-            <w:r>
-              <w:t>roundEntry</w:t>
-            </w:r>
-            <w:proofErr w:type="spellEnd"/>
-            <w:r>
-              <w:t xml:space="preserve"> input</w:t>
+            <w:r>
+              <w:t>roundEntry input</w:t>
             </w:r>
           </w:p>
           <w:p>
@@ -336,15 +293,7 @@
               <w:cnfStyle w:val="000000000000" w:firstRow="0" w:lastRow="0" w:firstColumn="0" w:lastColumn="0" w:oddVBand="0" w:evenVBand="0" w:oddHBand="0" w:evenHBand="0" w:firstRowFirstColumn="0" w:firstRowLastColumn="0" w:lastRowFirstColumn="0" w:lastRowLastColumn="0"/>
             </w:pPr>
             <w:r>
-              <w:t xml:space="preserve">Shown </w:t>
-            </w:r>
-            <w:proofErr w:type="spellStart"/>
-            <w:r>
-              <w:t>roundEntryError</w:t>
-            </w:r>
-            <w:proofErr w:type="spellEnd"/>
-            <w:r>
-              <w:t xml:space="preserve"> message on pressing start button, and the program refuses to go forward</w:t>
+              <w:t>Shown roundEntryError message on pressing start button, and the program refuses to go forward</w:t>
             </w:r>
           </w:p>
         </w:tc>
@@ -357,15 +306,7 @@
               <w:cnfStyle w:val="000000000000" w:firstRow="0" w:lastRow="0" w:firstColumn="0" w:lastColumn="0" w:oddVBand="0" w:evenVBand="0" w:oddHBand="0" w:evenHBand="0" w:firstRowFirstColumn="0" w:firstRowLastColumn="0" w:lastRowFirstColumn="0" w:lastRowLastColumn="0"/>
             </w:pPr>
             <w:r>
-              <w:t xml:space="preserve">Shown </w:t>
-            </w:r>
-            <w:proofErr w:type="spellStart"/>
-            <w:r>
-              <w:t>roundEntryError</w:t>
-            </w:r>
-            <w:proofErr w:type="spellEnd"/>
-            <w:r>
-              <w:t xml:space="preserve"> message on pressing start button, and the program refuses to go forward</w:t>
+              <w:t>Shown roundEntryError message on pressing start button, and the program refuses to go forward</w:t>
             </w:r>
           </w:p>
         </w:tc>
@@ -377,13 +318,8 @@
             <w:tcW w:w="2352" w:type="dxa"/>
           </w:tcPr>
           <w:p>
-            <w:proofErr w:type="spellStart"/>
-            <w:r>
-              <w:t>roundEntry</w:t>
-            </w:r>
-            <w:proofErr w:type="spellEnd"/>
-            <w:r>
-              <w:t xml:space="preserve"> input</w:t>
+            <w:r>
+              <w:t>roundEntry input</w:t>
             </w:r>
           </w:p>
           <w:p>
@@ -401,15 +337,7 @@
               <w:cnfStyle w:val="000000000000" w:firstRow="0" w:lastRow="0" w:firstColumn="0" w:lastColumn="0" w:oddVBand="0" w:evenVBand="0" w:oddHBand="0" w:evenHBand="0" w:firstRowFirstColumn="0" w:firstRowLastColumn="0" w:lastRowFirstColumn="0" w:lastRowLastColumn="0"/>
             </w:pPr>
             <w:r>
-              <w:t>Enter “</w:t>
-            </w:r>
-            <w:proofErr w:type="spellStart"/>
-            <w:r>
-              <w:t>asldkfjssdfsdfsdfsdfsdfsd</w:t>
-            </w:r>
-            <w:proofErr w:type="spellEnd"/>
-            <w:r>
-              <w:t>”, press start</w:t>
+              <w:t>Enter “asldkfjssdfsdfsdfsdfsdfsd”, press start</w:t>
             </w:r>
           </w:p>
         </w:tc>
@@ -422,15 +350,7 @@
               <w:cnfStyle w:val="000000000000" w:firstRow="0" w:lastRow="0" w:firstColumn="0" w:lastColumn="0" w:oddVBand="0" w:evenVBand="0" w:oddHBand="0" w:evenHBand="0" w:firstRowFirstColumn="0" w:firstRowLastColumn="0" w:lastRowFirstColumn="0" w:lastRowLastColumn="0"/>
             </w:pPr>
             <w:r>
-              <w:t xml:space="preserve">Shown </w:t>
-            </w:r>
-            <w:proofErr w:type="spellStart"/>
-            <w:r>
-              <w:t>roundEntryError</w:t>
-            </w:r>
-            <w:proofErr w:type="spellEnd"/>
-            <w:r>
-              <w:t xml:space="preserve"> message on pressing start button, and the program refuses to go forward</w:t>
+              <w:t>Shown roundEntryError message on pressing start button, and the program refuses to go forward</w:t>
             </w:r>
           </w:p>
         </w:tc>
@@ -443,15 +363,7 @@
               <w:cnfStyle w:val="000000000000" w:firstRow="0" w:lastRow="0" w:firstColumn="0" w:lastColumn="0" w:oddVBand="0" w:evenVBand="0" w:oddHBand="0" w:evenHBand="0" w:firstRowFirstColumn="0" w:firstRowLastColumn="0" w:lastRowFirstColumn="0" w:lastRowLastColumn="0"/>
             </w:pPr>
             <w:r>
-              <w:t xml:space="preserve">Shown </w:t>
-            </w:r>
-            <w:proofErr w:type="spellStart"/>
-            <w:r>
-              <w:t>roundEntryError</w:t>
-            </w:r>
-            <w:proofErr w:type="spellEnd"/>
-            <w:r>
-              <w:t xml:space="preserve"> message on pressing start button, and the program refuses to go forward</w:t>
+              <w:t>Shown roundEntryError message on pressing start button, and the program refuses to go forward</w:t>
             </w:r>
           </w:p>
         </w:tc>
@@ -463,13 +375,8 @@
             <w:tcW w:w="2352" w:type="dxa"/>
           </w:tcPr>
           <w:p>
-            <w:proofErr w:type="spellStart"/>
-            <w:r>
-              <w:t>roundEntry</w:t>
-            </w:r>
-            <w:proofErr w:type="spellEnd"/>
-            <w:r>
-              <w:t xml:space="preserve"> input</w:t>
+            <w:r>
+              <w:t>roundEntry input</w:t>
             </w:r>
           </w:p>
           <w:p>
@@ -500,15 +407,7 @@
               <w:cnfStyle w:val="000000000000" w:firstRow="0" w:lastRow="0" w:firstColumn="0" w:lastColumn="0" w:oddVBand="0" w:evenVBand="0" w:oddHBand="0" w:evenHBand="0" w:firstRowFirstColumn="0" w:firstRowLastColumn="0" w:lastRowFirstColumn="0" w:lastRowLastColumn="0"/>
             </w:pPr>
             <w:r>
-              <w:t xml:space="preserve">Shown </w:t>
-            </w:r>
-            <w:proofErr w:type="spellStart"/>
-            <w:r>
-              <w:t>roundEntryError</w:t>
-            </w:r>
-            <w:proofErr w:type="spellEnd"/>
-            <w:r>
-              <w:t xml:space="preserve"> message on pressing start button, and the program refuses to go forward</w:t>
+              <w:t>Shown roundEntryError message on pressing start button, and the program refuses to go forward</w:t>
             </w:r>
           </w:p>
         </w:tc>
@@ -521,15 +420,7 @@
               <w:cnfStyle w:val="000000000000" w:firstRow="0" w:lastRow="0" w:firstColumn="0" w:lastColumn="0" w:oddVBand="0" w:evenVBand="0" w:oddHBand="0" w:evenHBand="0" w:firstRowFirstColumn="0" w:firstRowLastColumn="0" w:lastRowFirstColumn="0" w:lastRowLastColumn="0"/>
             </w:pPr>
             <w:r>
-              <w:t xml:space="preserve">Shown </w:t>
-            </w:r>
-            <w:proofErr w:type="spellStart"/>
-            <w:r>
-              <w:t>roundEntryError</w:t>
-            </w:r>
-            <w:proofErr w:type="spellEnd"/>
-            <w:r>
-              <w:t xml:space="preserve"> message on pressing start button, and the program refuses to go forward</w:t>
+              <w:t>Shown roundEntryError message on pressing start button, and the program refuses to go forward</w:t>
             </w:r>
           </w:p>
         </w:tc>
@@ -541,13 +432,8 @@
             <w:tcW w:w="2352" w:type="dxa"/>
           </w:tcPr>
           <w:p>
-            <w:proofErr w:type="spellStart"/>
-            <w:r>
-              <w:t>roundEntry</w:t>
-            </w:r>
-            <w:proofErr w:type="spellEnd"/>
-            <w:r>
-              <w:t xml:space="preserve"> input</w:t>
+            <w:r>
+              <w:t>roundEntry input</w:t>
             </w:r>
           </w:p>
           <w:p>
@@ -565,15 +451,7 @@
               <w:cnfStyle w:val="000000000000" w:firstRow="0" w:lastRow="0" w:firstColumn="0" w:lastColumn="0" w:oddVBand="0" w:evenVBand="0" w:oddHBand="0" w:evenHBand="0" w:firstRowFirstColumn="0" w:firstRowLastColumn="0" w:lastRowFirstColumn="0" w:lastRowLastColumn="0"/>
             </w:pPr>
             <w:r>
-              <w:t>Enter “19” (</w:t>
-            </w:r>
-            <w:proofErr w:type="spellStart"/>
-            <w:r>
-              <w:t>Num</w:t>
-            </w:r>
-            <w:proofErr w:type="spellEnd"/>
-            <w:r>
-              <w:t xml:space="preserve"> &lt; 20), press start.</w:t>
+              <w:t>Enter “19” (Num &lt; 20), press start.</w:t>
             </w:r>
           </w:p>
         </w:tc>
@@ -611,13 +489,8 @@
             <w:tcW w:w="2352" w:type="dxa"/>
           </w:tcPr>
           <w:p>
-            <w:proofErr w:type="spellStart"/>
-            <w:r>
-              <w:t>roundEntry</w:t>
-            </w:r>
-            <w:proofErr w:type="spellEnd"/>
-            <w:r>
-              <w:t xml:space="preserve"> input</w:t>
+            <w:r>
+              <w:t>roundEntry input</w:t>
             </w:r>
           </w:p>
           <w:p>
@@ -673,13 +546,9 @@
             <w:tcW w:w="2352" w:type="dxa"/>
           </w:tcPr>
           <w:p>
-            <w:proofErr w:type="spellStart"/>
-            <w:r>
-              <w:t>roundEntry</w:t>
-            </w:r>
-            <w:proofErr w:type="spellEnd"/>
-            <w:r>
-              <w:t xml:space="preserve"> input</w:t>
+            <w:r>
+              <w:lastRenderedPageBreak/>
+              <w:t>roundEntry input</w:t>
             </w:r>
           </w:p>
           <w:p>
@@ -697,15 +566,7 @@
               <w:cnfStyle w:val="000000000000" w:firstRow="0" w:lastRow="0" w:firstColumn="0" w:lastColumn="0" w:oddVBand="0" w:evenVBand="0" w:oddHBand="0" w:evenHBand="0" w:firstRowFirstColumn="0" w:firstRowLastColumn="0" w:lastRowFirstColumn="0" w:lastRowLastColumn="0"/>
             </w:pPr>
             <w:r>
-              <w:t>Enter “21” (</w:t>
-            </w:r>
-            <w:proofErr w:type="spellStart"/>
-            <w:r>
-              <w:t>Num</w:t>
-            </w:r>
-            <w:proofErr w:type="spellEnd"/>
-            <w:r>
-              <w:t xml:space="preserve"> &gt; 20), press start.</w:t>
+              <w:t>Enter “21” (Num &gt; 20), press start.</w:t>
             </w:r>
           </w:p>
         </w:tc>
@@ -718,15 +579,7 @@
               <w:cnfStyle w:val="000000000000" w:firstRow="0" w:lastRow="0" w:firstColumn="0" w:lastColumn="0" w:oddVBand="0" w:evenVBand="0" w:oddHBand="0" w:evenHBand="0" w:firstRowFirstColumn="0" w:firstRowLastColumn="0" w:lastRowFirstColumn="0" w:lastRowLastColumn="0"/>
             </w:pPr>
             <w:r>
-              <w:t xml:space="preserve">Shown </w:t>
-            </w:r>
-            <w:proofErr w:type="spellStart"/>
-            <w:r>
-              <w:t>roundEntryError</w:t>
-            </w:r>
-            <w:proofErr w:type="spellEnd"/>
-            <w:r>
-              <w:t xml:space="preserve"> message on pressing start button, and the program refuses to go forward</w:t>
+              <w:t>Shown roundEntryError message on pressing start button, and the program refuses to go forward</w:t>
             </w:r>
           </w:p>
         </w:tc>
@@ -739,15 +592,7 @@
               <w:cnfStyle w:val="000000000000" w:firstRow="0" w:lastRow="0" w:firstColumn="0" w:lastColumn="0" w:oddVBand="0" w:evenVBand="0" w:oddHBand="0" w:evenHBand="0" w:firstRowFirstColumn="0" w:firstRowLastColumn="0" w:lastRowFirstColumn="0" w:lastRowLastColumn="0"/>
             </w:pPr>
             <w:r>
-              <w:t xml:space="preserve">Shown </w:t>
-            </w:r>
-            <w:proofErr w:type="spellStart"/>
-            <w:r>
-              <w:t>roundEntryError</w:t>
-            </w:r>
-            <w:proofErr w:type="spellEnd"/>
-            <w:r>
-              <w:t xml:space="preserve"> message on pressing start button, and the program refuses to go forward</w:t>
+              <w:t>Shown roundEntryError message on pressing start button, and the program refuses to go forward</w:t>
             </w:r>
           </w:p>
         </w:tc>
@@ -759,780 +604,520 @@
             <w:tcW w:w="2352" w:type="dxa"/>
           </w:tcPr>
           <w:p>
-            <w:proofErr w:type="spellStart"/>
+            <w:r>
+              <w:t>roundEntry input</w:t>
+            </w:r>
+          </w:p>
+          <w:p>
+            <w:r>
+              <w:t>(range/boundary error) – Lower boundary</w:t>
+            </w:r>
+          </w:p>
+        </w:tc>
+        <w:tc>
+          <w:tcPr>
+            <w:tcW w:w="2664" w:type="dxa"/>
+          </w:tcPr>
+          <w:p>
+            <w:pPr>
+              <w:cnfStyle w:val="000000000000" w:firstRow="0" w:lastRow="0" w:firstColumn="0" w:lastColumn="0" w:oddVBand="0" w:evenVBand="0" w:oddHBand="0" w:evenHBand="0" w:firstRowFirstColumn="0" w:firstRowLastColumn="0" w:lastRowFirstColumn="0" w:lastRowLastColumn="0"/>
+            </w:pPr>
+            <w:r>
+              <w:t>Select only 1 game type, enter “1” (1 &lt;= Num &lt;= 20) in roundEntry.</w:t>
+            </w:r>
+          </w:p>
+          <w:p>
+            <w:pPr>
+              <w:cnfStyle w:val="000000000000" w:firstRow="0" w:lastRow="0" w:firstColumn="0" w:lastColumn="0" w:oddVBand="0" w:evenVBand="0" w:oddHBand="0" w:evenHBand="0" w:firstRowFirstColumn="0" w:firstRowLastColumn="0" w:lastRowFirstColumn="0" w:lastRowLastColumn="0"/>
+            </w:pPr>
+            <w:r>
+              <w:t>Press start.</w:t>
+            </w:r>
+          </w:p>
+        </w:tc>
+        <w:tc>
+          <w:tcPr>
+            <w:tcW w:w="2110" w:type="dxa"/>
+          </w:tcPr>
+          <w:p>
+            <w:pPr>
+              <w:cnfStyle w:val="000000000000" w:firstRow="0" w:lastRow="0" w:firstColumn="0" w:lastColumn="0" w:oddVBand="0" w:evenVBand="0" w:oddHBand="0" w:evenHBand="0" w:firstRowFirstColumn="0" w:firstRowLastColumn="0" w:lastRowFirstColumn="0" w:lastRowLastColumn="0"/>
+            </w:pPr>
+            <w:r>
+              <w:t>program begins normally; question screen displayed</w:t>
+            </w:r>
+          </w:p>
+        </w:tc>
+        <w:tc>
+          <w:tcPr>
+            <w:tcW w:w="1890" w:type="dxa"/>
+          </w:tcPr>
+          <w:p>
+            <w:pPr>
+              <w:cnfStyle w:val="000000000000" w:firstRow="0" w:lastRow="0" w:firstColumn="0" w:lastColumn="0" w:oddVBand="0" w:evenVBand="0" w:oddHBand="0" w:evenHBand="0" w:firstRowFirstColumn="0" w:firstRowLastColumn="0" w:lastRowFirstColumn="0" w:lastRowLastColumn="0"/>
+            </w:pPr>
+            <w:r>
+              <w:t>program begins normally; question screen displayed</w:t>
+            </w:r>
+          </w:p>
+        </w:tc>
+      </w:tr>
+      <w:tr>
+        <w:tc>
+          <w:tcPr>
+            <w:cnfStyle w:val="001000000000" w:firstRow="0" w:lastRow="0" w:firstColumn="1" w:lastColumn="0" w:oddVBand="0" w:evenVBand="0" w:oddHBand="0" w:evenHBand="0" w:firstRowFirstColumn="0" w:firstRowLastColumn="0" w:lastRowFirstColumn="0" w:lastRowLastColumn="0"/>
+            <w:tcW w:w="2352" w:type="dxa"/>
+          </w:tcPr>
+          <w:p>
+            <w:r>
+              <w:t>roundEntry input</w:t>
+            </w:r>
+          </w:p>
+          <w:p>
+            <w:r>
+              <w:t>(range/boundary error) – Lower boundary</w:t>
+            </w:r>
+          </w:p>
+        </w:tc>
+        <w:tc>
+          <w:tcPr>
+            <w:tcW w:w="2664" w:type="dxa"/>
+          </w:tcPr>
+          <w:p>
+            <w:pPr>
+              <w:cnfStyle w:val="000000000000" w:firstRow="0" w:lastRow="0" w:firstColumn="0" w:lastColumn="0" w:oddVBand="0" w:evenVBand="0" w:oddHBand="0" w:evenHBand="0" w:firstRowFirstColumn="0" w:firstRowLastColumn="0" w:lastRowFirstColumn="0" w:lastRowLastColumn="0"/>
+            </w:pPr>
+            <w:r>
+              <w:t>Select 2 game types, enter “2”  (2 &lt;= Num &lt;= 20) in roundEntry.</w:t>
+            </w:r>
+          </w:p>
+          <w:p>
+            <w:pPr>
+              <w:cnfStyle w:val="000000000000" w:firstRow="0" w:lastRow="0" w:firstColumn="0" w:lastColumn="0" w:oddVBand="0" w:evenVBand="0" w:oddHBand="0" w:evenHBand="0" w:firstRowFirstColumn="0" w:firstRowLastColumn="0" w:lastRowFirstColumn="0" w:lastRowLastColumn="0"/>
+            </w:pPr>
+            <w:r>
+              <w:t>Press start.</w:t>
+            </w:r>
+          </w:p>
+        </w:tc>
+        <w:tc>
+          <w:tcPr>
+            <w:tcW w:w="2110" w:type="dxa"/>
+          </w:tcPr>
+          <w:p>
+            <w:pPr>
+              <w:cnfStyle w:val="000000000000" w:firstRow="0" w:lastRow="0" w:firstColumn="0" w:lastColumn="0" w:oddVBand="0" w:evenVBand="0" w:oddHBand="0" w:evenHBand="0" w:firstRowFirstColumn="0" w:firstRowLastColumn="0" w:lastRowFirstColumn="0" w:lastRowLastColumn="0"/>
+            </w:pPr>
+            <w:r>
+              <w:t>program begins normally; question screen displayed</w:t>
+            </w:r>
+          </w:p>
+        </w:tc>
+        <w:tc>
+          <w:tcPr>
+            <w:tcW w:w="1890" w:type="dxa"/>
+          </w:tcPr>
+          <w:p>
+            <w:pPr>
+              <w:cnfStyle w:val="000000000000" w:firstRow="0" w:lastRow="0" w:firstColumn="0" w:lastColumn="0" w:oddVBand="0" w:evenVBand="0" w:oddHBand="0" w:evenHBand="0" w:firstRowFirstColumn="0" w:firstRowLastColumn="0" w:lastRowFirstColumn="0" w:lastRowLastColumn="0"/>
+            </w:pPr>
+            <w:r>
+              <w:t>program begins normally; question screen displayed</w:t>
+            </w:r>
+          </w:p>
+        </w:tc>
+      </w:tr>
+      <w:tr>
+        <w:tc>
+          <w:tcPr>
+            <w:cnfStyle w:val="001000000000" w:firstRow="0" w:lastRow="0" w:firstColumn="1" w:lastColumn="0" w:oddVBand="0" w:evenVBand="0" w:oddHBand="0" w:evenHBand="0" w:firstRowFirstColumn="0" w:firstRowLastColumn="0" w:lastRowFirstColumn="0" w:lastRowLastColumn="0"/>
+            <w:tcW w:w="2352" w:type="dxa"/>
+          </w:tcPr>
+          <w:p>
+            <w:r>
+              <w:t>roundEntry input</w:t>
+            </w:r>
+          </w:p>
+          <w:p>
+            <w:r>
+              <w:t>(range/boundary error) – Lower boundary</w:t>
+            </w:r>
+          </w:p>
+        </w:tc>
+        <w:tc>
+          <w:tcPr>
+            <w:tcW w:w="2664" w:type="dxa"/>
+          </w:tcPr>
+          <w:p>
+            <w:pPr>
+              <w:cnfStyle w:val="000000000000" w:firstRow="0" w:lastRow="0" w:firstColumn="0" w:lastColumn="0" w:oddVBand="0" w:evenVBand="0" w:oddHBand="0" w:evenHBand="0" w:firstRowFirstColumn="0" w:firstRowLastColumn="0" w:lastRowFirstColumn="0" w:lastRowLastColumn="0"/>
+            </w:pPr>
+            <w:r>
+              <w:t>Select 3 game types, enter “3” (3 &lt;= Num &lt;= 20) in roundEntry.</w:t>
+            </w:r>
+          </w:p>
+          <w:p>
+            <w:pPr>
+              <w:cnfStyle w:val="000000000000" w:firstRow="0" w:lastRow="0" w:firstColumn="0" w:lastColumn="0" w:oddVBand="0" w:evenVBand="0" w:oddHBand="0" w:evenHBand="0" w:firstRowFirstColumn="0" w:firstRowLastColumn="0" w:lastRowFirstColumn="0" w:lastRowLastColumn="0"/>
+            </w:pPr>
+            <w:r>
+              <w:t>Press start.</w:t>
+            </w:r>
+          </w:p>
+        </w:tc>
+        <w:tc>
+          <w:tcPr>
+            <w:tcW w:w="2110" w:type="dxa"/>
+          </w:tcPr>
+          <w:p>
+            <w:pPr>
+              <w:cnfStyle w:val="000000000000" w:firstRow="0" w:lastRow="0" w:firstColumn="0" w:lastColumn="0" w:oddVBand="0" w:evenVBand="0" w:oddHBand="0" w:evenHBand="0" w:firstRowFirstColumn="0" w:firstRowLastColumn="0" w:lastRowFirstColumn="0" w:lastRowLastColumn="0"/>
+            </w:pPr>
+            <w:r>
+              <w:t>program begins normally; question screen displayed</w:t>
+            </w:r>
+          </w:p>
+        </w:tc>
+        <w:tc>
+          <w:tcPr>
+            <w:tcW w:w="1890" w:type="dxa"/>
+          </w:tcPr>
+          <w:p>
+            <w:pPr>
+              <w:cnfStyle w:val="000000000000" w:firstRow="0" w:lastRow="0" w:firstColumn="0" w:lastColumn="0" w:oddVBand="0" w:evenVBand="0" w:oddHBand="0" w:evenHBand="0" w:firstRowFirstColumn="0" w:firstRowLastColumn="0" w:lastRowFirstColumn="0" w:lastRowLastColumn="0"/>
+            </w:pPr>
+            <w:r>
+              <w:t>program begins normally; question screen displayed</w:t>
+            </w:r>
+          </w:p>
+        </w:tc>
+      </w:tr>
+      <w:tr>
+        <w:tc>
+          <w:tcPr>
+            <w:cnfStyle w:val="001000000000" w:firstRow="0" w:lastRow="0" w:firstColumn="1" w:lastColumn="0" w:oddVBand="0" w:evenVBand="0" w:oddHBand="0" w:evenHBand="0" w:firstRowFirstColumn="0" w:firstRowLastColumn="0" w:lastRowFirstColumn="0" w:lastRowLastColumn="0"/>
+            <w:tcW w:w="2352" w:type="dxa"/>
+          </w:tcPr>
+          <w:p>
+            <w:r>
+              <w:t>roundEntry input</w:t>
+            </w:r>
+          </w:p>
+          <w:p>
+            <w:r>
+              <w:t>(range/boundary error) – Lower boundary</w:t>
+            </w:r>
+          </w:p>
+        </w:tc>
+        <w:tc>
+          <w:tcPr>
+            <w:tcW w:w="2664" w:type="dxa"/>
+          </w:tcPr>
+          <w:p>
+            <w:pPr>
+              <w:cnfStyle w:val="000000000000" w:firstRow="0" w:lastRow="0" w:firstColumn="0" w:lastColumn="0" w:oddVBand="0" w:evenVBand="0" w:oddHBand="0" w:evenHBand="0" w:firstRowFirstColumn="0" w:firstRowLastColumn="0" w:lastRowFirstColumn="0" w:lastRowLastColumn="0"/>
+            </w:pPr>
+            <w:r>
+              <w:t>Select only 1 game type, enter “0” (num &lt; 1) in roundEntry</w:t>
+            </w:r>
+          </w:p>
+          <w:p>
+            <w:pPr>
+              <w:cnfStyle w:val="000000000000" w:firstRow="0" w:lastRow="0" w:firstColumn="0" w:lastColumn="0" w:oddVBand="0" w:evenVBand="0" w:oddHBand="0" w:evenHBand="0" w:firstRowFirstColumn="0" w:firstRowLastColumn="0" w:lastRowFirstColumn="0" w:lastRowLastColumn="0"/>
+            </w:pPr>
+            <w:r>
+              <w:t>Press start.</w:t>
+            </w:r>
+          </w:p>
+        </w:tc>
+        <w:tc>
+          <w:tcPr>
+            <w:tcW w:w="2110" w:type="dxa"/>
+          </w:tcPr>
+          <w:p>
+            <w:pPr>
+              <w:cnfStyle w:val="000000000000" w:firstRow="0" w:lastRow="0" w:firstColumn="0" w:lastColumn="0" w:oddVBand="0" w:evenVBand="0" w:oddHBand="0" w:evenHBand="0" w:firstRowFirstColumn="0" w:firstRowLastColumn="0" w:lastRowFirstColumn="0" w:lastRowLastColumn="0"/>
+            </w:pPr>
+            <w:r>
+              <w:t>Shown roundEntryError message on pressing start button, and the program refuses to go forward</w:t>
+            </w:r>
+          </w:p>
+        </w:tc>
+        <w:tc>
+          <w:tcPr>
+            <w:tcW w:w="1890" w:type="dxa"/>
+          </w:tcPr>
+          <w:p>
+            <w:pPr>
+              <w:cnfStyle w:val="000000000000" w:firstRow="0" w:lastRow="0" w:firstColumn="0" w:lastColumn="0" w:oddVBand="0" w:evenVBand="0" w:oddHBand="0" w:evenHBand="0" w:firstRowFirstColumn="0" w:firstRowLastColumn="0" w:lastRowFirstColumn="0" w:lastRowLastColumn="0"/>
+            </w:pPr>
+            <w:r>
+              <w:t>Shown roundEntryError message on pressing start button, and the program refuses to go forward</w:t>
+            </w:r>
+          </w:p>
+        </w:tc>
+      </w:tr>
+      <w:tr>
+        <w:tc>
+          <w:tcPr>
+            <w:cnfStyle w:val="001000000000" w:firstRow="0" w:lastRow="0" w:firstColumn="1" w:lastColumn="0" w:oddVBand="0" w:evenVBand="0" w:oddHBand="0" w:evenHBand="0" w:firstRowFirstColumn="0" w:firstRowLastColumn="0" w:lastRowFirstColumn="0" w:lastRowLastColumn="0"/>
+            <w:tcW w:w="2352" w:type="dxa"/>
+          </w:tcPr>
+          <w:p>
+            <w:r>
+              <w:t>roundEntry input</w:t>
+            </w:r>
+          </w:p>
+          <w:p>
+            <w:r>
+              <w:t>(range/boundary error) – Lower boundary, negative values</w:t>
+            </w:r>
+          </w:p>
+        </w:tc>
+        <w:tc>
+          <w:tcPr>
+            <w:tcW w:w="2664" w:type="dxa"/>
+          </w:tcPr>
+          <w:p>
+            <w:pPr>
+              <w:cnfStyle w:val="000000000000" w:firstRow="0" w:lastRow="0" w:firstColumn="0" w:lastColumn="0" w:oddVBand="0" w:evenVBand="0" w:oddHBand="0" w:evenHBand="0" w:firstRowFirstColumn="0" w:firstRowLastColumn="0" w:lastRowFirstColumn="0" w:lastRowLastColumn="0"/>
+            </w:pPr>
+            <w:r>
+              <w:t>Select only 1 game type, enter “-1” in roundEntry</w:t>
+            </w:r>
+          </w:p>
+          <w:p>
+            <w:pPr>
+              <w:cnfStyle w:val="000000000000" w:firstRow="0" w:lastRow="0" w:firstColumn="0" w:lastColumn="0" w:oddVBand="0" w:evenVBand="0" w:oddHBand="0" w:evenHBand="0" w:firstRowFirstColumn="0" w:firstRowLastColumn="0" w:lastRowFirstColumn="0" w:lastRowLastColumn="0"/>
+            </w:pPr>
+            <w:r>
+              <w:t>Press start.</w:t>
+            </w:r>
+          </w:p>
+        </w:tc>
+        <w:tc>
+          <w:tcPr>
+            <w:tcW w:w="2110" w:type="dxa"/>
+          </w:tcPr>
+          <w:p>
+            <w:pPr>
+              <w:cnfStyle w:val="000000000000" w:firstRow="0" w:lastRow="0" w:firstColumn="0" w:lastColumn="0" w:oddVBand="0" w:evenVBand="0" w:oddHBand="0" w:evenHBand="0" w:firstRowFirstColumn="0" w:firstRowLastColumn="0" w:lastRowFirstColumn="0" w:lastRowLastColumn="0"/>
+            </w:pPr>
+            <w:r>
+              <w:t>Shown roundEntryError message on pressing start button, and the program refuses to go forward</w:t>
+            </w:r>
+          </w:p>
+        </w:tc>
+        <w:tc>
+          <w:tcPr>
+            <w:tcW w:w="1890" w:type="dxa"/>
+          </w:tcPr>
+          <w:p>
+            <w:pPr>
+              <w:cnfStyle w:val="000000000000" w:firstRow="0" w:lastRow="0" w:firstColumn="0" w:lastColumn="0" w:oddVBand="0" w:evenVBand="0" w:oddHBand="0" w:evenHBand="0" w:firstRowFirstColumn="0" w:firstRowLastColumn="0" w:lastRowFirstColumn="0" w:lastRowLastColumn="0"/>
+            </w:pPr>
+            <w:r>
+              <w:t>Shown roundEntryError message on pressing start button, and the program refuses to go forward</w:t>
+            </w:r>
+          </w:p>
+        </w:tc>
+      </w:tr>
+      <w:tr>
+        <w:tc>
+          <w:tcPr>
+            <w:cnfStyle w:val="001000000000" w:firstRow="0" w:lastRow="0" w:firstColumn="1" w:lastColumn="0" w:oddVBand="0" w:evenVBand="0" w:oddHBand="0" w:evenHBand="0" w:firstRowFirstColumn="0" w:firstRowLastColumn="0" w:lastRowFirstColumn="0" w:lastRowLastColumn="0"/>
+            <w:tcW w:w="2352" w:type="dxa"/>
+          </w:tcPr>
+          <w:p>
+            <w:r>
+              <w:t>roundEntry input</w:t>
+            </w:r>
+          </w:p>
+          <w:p>
+            <w:r>
+              <w:t>(range/boundary error) – Lower boundary</w:t>
+            </w:r>
+          </w:p>
+        </w:tc>
+        <w:tc>
+          <w:tcPr>
+            <w:tcW w:w="2664" w:type="dxa"/>
+          </w:tcPr>
+          <w:p>
+            <w:pPr>
+              <w:cnfStyle w:val="000000000000" w:firstRow="0" w:lastRow="0" w:firstColumn="0" w:lastColumn="0" w:oddVBand="0" w:evenVBand="0" w:oddHBand="0" w:evenHBand="0" w:firstRowFirstColumn="0" w:firstRowLastColumn="0" w:lastRowFirstColumn="0" w:lastRowLastColumn="0"/>
+            </w:pPr>
+            <w:r>
+              <w:t>Select 2 game types, enter “1” (num &lt; 2) in roundEntry</w:t>
+            </w:r>
+          </w:p>
+          <w:p>
+            <w:pPr>
+              <w:cnfStyle w:val="000000000000" w:firstRow="0" w:lastRow="0" w:firstColumn="0" w:lastColumn="0" w:oddVBand="0" w:evenVBand="0" w:oddHBand="0" w:evenHBand="0" w:firstRowFirstColumn="0" w:firstRowLastColumn="0" w:lastRowFirstColumn="0" w:lastRowLastColumn="0"/>
+            </w:pPr>
+            <w:r>
+              <w:t>Press start.</w:t>
+            </w:r>
+          </w:p>
+        </w:tc>
+        <w:tc>
+          <w:tcPr>
+            <w:tcW w:w="2110" w:type="dxa"/>
+          </w:tcPr>
+          <w:p>
+            <w:pPr>
+              <w:cnfStyle w:val="000000000000" w:firstRow="0" w:lastRow="0" w:firstColumn="0" w:lastColumn="0" w:oddVBand="0" w:evenVBand="0" w:oddHBand="0" w:evenHBand="0" w:firstRowFirstColumn="0" w:firstRowLastColumn="0" w:lastRowFirstColumn="0" w:lastRowLastColumn="0"/>
+            </w:pPr>
+            <w:r>
+              <w:t>Shown roundEntryError message on pressing start button, and the program refuses to go forward</w:t>
+            </w:r>
+          </w:p>
+        </w:tc>
+        <w:tc>
+          <w:tcPr>
+            <w:tcW w:w="1890" w:type="dxa"/>
+          </w:tcPr>
+          <w:p>
+            <w:pPr>
+              <w:cnfStyle w:val="000000000000" w:firstRow="0" w:lastRow="0" w:firstColumn="0" w:lastColumn="0" w:oddVBand="0" w:evenVBand="0" w:oddHBand="0" w:evenHBand="0" w:firstRowFirstColumn="0" w:firstRowLastColumn="0" w:lastRowFirstColumn="0" w:lastRowLastColumn="0"/>
+            </w:pPr>
+            <w:r>
+              <w:t>Shown roundEntryError message on pressing start button, and the program refuses to go forward</w:t>
+            </w:r>
+          </w:p>
+        </w:tc>
+      </w:tr>
+      <w:tr>
+        <w:tc>
+          <w:tcPr>
+            <w:cnfStyle w:val="001000000000" w:firstRow="0" w:lastRow="0" w:firstColumn="1" w:lastColumn="0" w:oddVBand="0" w:evenVBand="0" w:oddHBand="0" w:evenHBand="0" w:firstRowFirstColumn="0" w:firstRowLastColumn="0" w:lastRowFirstColumn="0" w:lastRowLastColumn="0"/>
+            <w:tcW w:w="2352" w:type="dxa"/>
+          </w:tcPr>
+          <w:p>
+            <w:r>
+              <w:t>roundEntry input</w:t>
+            </w:r>
+          </w:p>
+          <w:p>
+            <w:r>
+              <w:t>(range/boundary error) – Lower boundary</w:t>
+            </w:r>
+          </w:p>
+        </w:tc>
+        <w:tc>
+          <w:tcPr>
+            <w:tcW w:w="2664" w:type="dxa"/>
+          </w:tcPr>
+          <w:p>
+            <w:pPr>
+              <w:cnfStyle w:val="000000000000" w:firstRow="0" w:lastRow="0" w:firstColumn="0" w:lastColumn="0" w:oddVBand="0" w:evenVBand="0" w:oddHBand="0" w:evenHBand="0" w:firstRowFirstColumn="0" w:firstRowLastColumn="0" w:lastRowFirstColumn="0" w:lastRowLastColumn="0"/>
+            </w:pPr>
+            <w:r>
+              <w:t>Select 3 game types, enter “2” (num &lt; 3) in roundEntry</w:t>
+            </w:r>
+          </w:p>
+          <w:p>
+            <w:pPr>
+              <w:cnfStyle w:val="000000000000" w:firstRow="0" w:lastRow="0" w:firstColumn="0" w:lastColumn="0" w:oddVBand="0" w:evenVBand="0" w:oddHBand="0" w:evenHBand="0" w:firstRowFirstColumn="0" w:firstRowLastColumn="0" w:lastRowFirstColumn="0" w:lastRowLastColumn="0"/>
+            </w:pPr>
+            <w:r>
+              <w:t>Press start.</w:t>
+            </w:r>
+          </w:p>
+        </w:tc>
+        <w:tc>
+          <w:tcPr>
+            <w:tcW w:w="2110" w:type="dxa"/>
+          </w:tcPr>
+          <w:p>
+            <w:pPr>
+              <w:cnfStyle w:val="000000000000" w:firstRow="0" w:lastRow="0" w:firstColumn="0" w:lastColumn="0" w:oddVBand="0" w:evenVBand="0" w:oddHBand="0" w:evenHBand="0" w:firstRowFirstColumn="0" w:firstRowLastColumn="0" w:lastRowFirstColumn="0" w:lastRowLastColumn="0"/>
+            </w:pPr>
+            <w:r>
+              <w:t>Shown roundEntryError message on pressing start button, and the program refuses to go forward</w:t>
+            </w:r>
+          </w:p>
+        </w:tc>
+        <w:tc>
+          <w:tcPr>
+            <w:tcW w:w="1890" w:type="dxa"/>
+          </w:tcPr>
+          <w:p>
+            <w:pPr>
+              <w:cnfStyle w:val="000000000000" w:firstRow="0" w:lastRow="0" w:firstColumn="0" w:lastColumn="0" w:oddVBand="0" w:evenVBand="0" w:oddHBand="0" w:evenHBand="0" w:firstRowFirstColumn="0" w:firstRowLastColumn="0" w:lastRowFirstColumn="0" w:lastRowLastColumn="0"/>
+            </w:pPr>
+            <w:r>
+              <w:t>Shown roundEntryError message on pressing start button, and the program refuses to go forward</w:t>
+            </w:r>
+          </w:p>
+        </w:tc>
+      </w:tr>
+      <w:tr>
+        <w:tc>
+          <w:tcPr>
+            <w:cnfStyle w:val="001000000000" w:firstRow="0" w:lastRow="0" w:firstColumn="1" w:lastColumn="0" w:oddVBand="0" w:evenVBand="0" w:oddHBand="0" w:evenHBand="0" w:firstRowFirstColumn="0" w:firstRowLastColumn="0" w:lastRowFirstColumn="0" w:lastRowLastColumn="0"/>
+            <w:tcW w:w="2352" w:type="dxa"/>
+          </w:tcPr>
+          <w:p>
+            <w:r>
+              <w:t>roundEntry input</w:t>
+            </w:r>
+          </w:p>
+          <w:p>
+            <w:r>
+              <w:t>(correct input)</w:t>
+            </w:r>
+          </w:p>
+        </w:tc>
+        <w:tc>
+          <w:tcPr>
+            <w:tcW w:w="2664" w:type="dxa"/>
+          </w:tcPr>
+          <w:p>
+            <w:pPr>
+              <w:cnfStyle w:val="000000000000" w:firstRow="0" w:lastRow="0" w:firstColumn="0" w:lastColumn="0" w:oddVBand="0" w:evenVBand="0" w:oddHBand="0" w:evenHBand="0" w:firstRowFirstColumn="0" w:firstRowLastColumn="0" w:lastRowFirstColumn="0" w:lastRowLastColumn="0"/>
+            </w:pPr>
+            <w:r>
+              <w:t>input any number between 4 – 19 inclusive</w:t>
+            </w:r>
+          </w:p>
+        </w:tc>
+        <w:tc>
+          <w:tcPr>
+            <w:tcW w:w="2110" w:type="dxa"/>
+          </w:tcPr>
+          <w:p>
+            <w:pPr>
+              <w:cnfStyle w:val="000000000000" w:firstRow="0" w:lastRow="0" w:firstColumn="0" w:lastColumn="0" w:oddVBand="0" w:evenVBand="0" w:oddHBand="0" w:evenHBand="0" w:firstRowFirstColumn="0" w:firstRowLastColumn="0" w:lastRowFirstColumn="0" w:lastRowLastColumn="0"/>
+            </w:pPr>
+            <w:r>
+              <w:t>program begins normally; question screen displayed</w:t>
+            </w:r>
+          </w:p>
+        </w:tc>
+        <w:tc>
+          <w:tcPr>
+            <w:tcW w:w="1890" w:type="dxa"/>
+          </w:tcPr>
+          <w:p>
+            <w:pPr>
+              <w:cnfStyle w:val="000000000000" w:firstRow="0" w:lastRow="0" w:firstColumn="0" w:lastColumn="0" w:oddVBand="0" w:evenVBand="0" w:oddHBand="0" w:evenHBand="0" w:firstRowFirstColumn="0" w:firstRowLastColumn="0" w:lastRowFirstColumn="0" w:lastRowLastColumn="0"/>
+            </w:pPr>
+            <w:r>
+              <w:t>program begins normally; question screen displayed</w:t>
+            </w:r>
+          </w:p>
+        </w:tc>
+      </w:tr>
+      <w:tr>
+        <w:tc>
+          <w:tcPr>
+            <w:cnfStyle w:val="001000000000" w:firstRow="0" w:lastRow="0" w:firstColumn="1" w:lastColumn="0" w:oddVBand="0" w:evenVBand="0" w:oddHBand="0" w:evenHBand="0" w:firstRowFirstColumn="0" w:firstRowLastColumn="0" w:lastRowFirstColumn="0" w:lastRowLastColumn="0"/>
+            <w:tcW w:w="2352" w:type="dxa"/>
+          </w:tcPr>
+          <w:p>
             <w:r>
               <w:lastRenderedPageBreak/>
-              <w:t>roundEntry</w:t>
-            </w:r>
-            <w:proofErr w:type="spellEnd"/>
-            <w:r>
-              <w:t xml:space="preserve"> input</w:t>
-            </w:r>
-          </w:p>
-          <w:p>
-            <w:r>
-              <w:t>(range/boundary error) – Lower boundary</w:t>
-            </w:r>
-          </w:p>
-        </w:tc>
-        <w:tc>
-          <w:tcPr>
-            <w:tcW w:w="2664" w:type="dxa"/>
-          </w:tcPr>
-          <w:p>
-            <w:pPr>
-              <w:cnfStyle w:val="000000000000" w:firstRow="0" w:lastRow="0" w:firstColumn="0" w:lastColumn="0" w:oddVBand="0" w:evenVBand="0" w:oddHBand="0" w:evenHBand="0" w:firstRowFirstColumn="0" w:firstRowLastColumn="0" w:lastRowFirstColumn="0" w:lastRowLastColumn="0"/>
-            </w:pPr>
-            <w:r>
-              <w:t xml:space="preserve">Select only 1 game type, enter “1” (1 &lt;= </w:t>
-            </w:r>
-            <w:proofErr w:type="spellStart"/>
-            <w:r>
-              <w:t>Num</w:t>
-            </w:r>
-            <w:proofErr w:type="spellEnd"/>
-            <w:r>
-              <w:t xml:space="preserve"> &lt;= 20) in </w:t>
-            </w:r>
-            <w:proofErr w:type="spellStart"/>
-            <w:r>
-              <w:t>roundEntry</w:t>
-            </w:r>
-            <w:proofErr w:type="spellEnd"/>
-            <w:r>
-              <w:t>.</w:t>
-            </w:r>
-          </w:p>
-          <w:p>
-            <w:pPr>
-              <w:cnfStyle w:val="000000000000" w:firstRow="0" w:lastRow="0" w:firstColumn="0" w:lastColumn="0" w:oddVBand="0" w:evenVBand="0" w:oddHBand="0" w:evenHBand="0" w:firstRowFirstColumn="0" w:firstRowLastColumn="0" w:lastRowFirstColumn="0" w:lastRowLastColumn="0"/>
-            </w:pPr>
-            <w:r>
-              <w:t xml:space="preserve">Press </w:t>
-            </w:r>
-            <w:proofErr w:type="gramStart"/>
-            <w:r>
-              <w:t>start</w:t>
-            </w:r>
-            <w:proofErr w:type="gramEnd"/>
-            <w:r>
-              <w:t>.</w:t>
-            </w:r>
-          </w:p>
-        </w:tc>
-        <w:tc>
-          <w:tcPr>
-            <w:tcW w:w="2110" w:type="dxa"/>
-          </w:tcPr>
-          <w:p>
-            <w:pPr>
-              <w:cnfStyle w:val="000000000000" w:firstRow="0" w:lastRow="0" w:firstColumn="0" w:lastColumn="0" w:oddVBand="0" w:evenVBand="0" w:oddHBand="0" w:evenHBand="0" w:firstRowFirstColumn="0" w:firstRowLastColumn="0" w:lastRowFirstColumn="0" w:lastRowLastColumn="0"/>
-            </w:pPr>
-            <w:r>
-              <w:t>program begins normally; question screen displayed</w:t>
-            </w:r>
-          </w:p>
-        </w:tc>
-        <w:tc>
-          <w:tcPr>
-            <w:tcW w:w="1890" w:type="dxa"/>
-          </w:tcPr>
-          <w:p>
-            <w:pPr>
-              <w:cnfStyle w:val="000000000000" w:firstRow="0" w:lastRow="0" w:firstColumn="0" w:lastColumn="0" w:oddVBand="0" w:evenVBand="0" w:oddHBand="0" w:evenHBand="0" w:firstRowFirstColumn="0" w:firstRowLastColumn="0" w:lastRowFirstColumn="0" w:lastRowLastColumn="0"/>
-            </w:pPr>
-            <w:r>
-              <w:t>program begins normally; question screen displayed</w:t>
-            </w:r>
-          </w:p>
-        </w:tc>
-      </w:tr>
-      <w:tr>
-        <w:tc>
-          <w:tcPr>
-            <w:cnfStyle w:val="001000000000" w:firstRow="0" w:lastRow="0" w:firstColumn="1" w:lastColumn="0" w:oddVBand="0" w:evenVBand="0" w:oddHBand="0" w:evenHBand="0" w:firstRowFirstColumn="0" w:firstRowLastColumn="0" w:lastRowFirstColumn="0" w:lastRowLastColumn="0"/>
-            <w:tcW w:w="2352" w:type="dxa"/>
-          </w:tcPr>
-          <w:p>
-            <w:proofErr w:type="spellStart"/>
-            <w:r>
-              <w:t>roundEntry</w:t>
-            </w:r>
-            <w:proofErr w:type="spellEnd"/>
-            <w:r>
-              <w:t xml:space="preserve"> input</w:t>
-            </w:r>
-          </w:p>
-          <w:p>
-            <w:r>
-              <w:t>(range/boundary error) – Lower boundary</w:t>
-            </w:r>
-          </w:p>
-        </w:tc>
-        <w:tc>
-          <w:tcPr>
-            <w:tcW w:w="2664" w:type="dxa"/>
-          </w:tcPr>
-          <w:p>
-            <w:pPr>
-              <w:cnfStyle w:val="000000000000" w:firstRow="0" w:lastRow="0" w:firstColumn="0" w:lastColumn="0" w:oddVBand="0" w:evenVBand="0" w:oddHBand="0" w:evenHBand="0" w:firstRowFirstColumn="0" w:firstRowLastColumn="0" w:lastRowFirstColumn="0" w:lastRowLastColumn="0"/>
-            </w:pPr>
-            <w:r>
-              <w:t>Select 2 game types, enter “</w:t>
-            </w:r>
-            <w:proofErr w:type="gramStart"/>
-            <w:r>
-              <w:t>2”  (</w:t>
-            </w:r>
-            <w:proofErr w:type="gramEnd"/>
-            <w:r>
-              <w:t xml:space="preserve">2 &lt;= </w:t>
-            </w:r>
-            <w:proofErr w:type="spellStart"/>
-            <w:r>
-              <w:t>Num</w:t>
-            </w:r>
-            <w:proofErr w:type="spellEnd"/>
-            <w:r>
-              <w:t xml:space="preserve"> &lt;= 20) in </w:t>
-            </w:r>
-            <w:proofErr w:type="spellStart"/>
-            <w:r>
-              <w:t>roundEntry</w:t>
-            </w:r>
-            <w:proofErr w:type="spellEnd"/>
-            <w:r>
-              <w:t>.</w:t>
-            </w:r>
-          </w:p>
-          <w:p>
-            <w:pPr>
-              <w:cnfStyle w:val="000000000000" w:firstRow="0" w:lastRow="0" w:firstColumn="0" w:lastColumn="0" w:oddVBand="0" w:evenVBand="0" w:oddHBand="0" w:evenHBand="0" w:firstRowFirstColumn="0" w:firstRowLastColumn="0" w:lastRowFirstColumn="0" w:lastRowLastColumn="0"/>
-            </w:pPr>
-            <w:r>
-              <w:t xml:space="preserve">Press </w:t>
-            </w:r>
-            <w:proofErr w:type="gramStart"/>
-            <w:r>
-              <w:t>start</w:t>
-            </w:r>
-            <w:proofErr w:type="gramEnd"/>
-            <w:r>
-              <w:t>.</w:t>
-            </w:r>
-          </w:p>
-        </w:tc>
-        <w:tc>
-          <w:tcPr>
-            <w:tcW w:w="2110" w:type="dxa"/>
-          </w:tcPr>
-          <w:p>
-            <w:pPr>
-              <w:cnfStyle w:val="000000000000" w:firstRow="0" w:lastRow="0" w:firstColumn="0" w:lastColumn="0" w:oddVBand="0" w:evenVBand="0" w:oddHBand="0" w:evenHBand="0" w:firstRowFirstColumn="0" w:firstRowLastColumn="0" w:lastRowFirstColumn="0" w:lastRowLastColumn="0"/>
-            </w:pPr>
-            <w:r>
-              <w:t>program begins normally; question screen displayed</w:t>
-            </w:r>
-          </w:p>
-        </w:tc>
-        <w:tc>
-          <w:tcPr>
-            <w:tcW w:w="1890" w:type="dxa"/>
-          </w:tcPr>
-          <w:p>
-            <w:pPr>
-              <w:cnfStyle w:val="000000000000" w:firstRow="0" w:lastRow="0" w:firstColumn="0" w:lastColumn="0" w:oddVBand="0" w:evenVBand="0" w:oddHBand="0" w:evenHBand="0" w:firstRowFirstColumn="0" w:firstRowLastColumn="0" w:lastRowFirstColumn="0" w:lastRowLastColumn="0"/>
-            </w:pPr>
-            <w:r>
-              <w:t>program begins normally; question screen displayed</w:t>
-            </w:r>
-          </w:p>
-        </w:tc>
-      </w:tr>
-      <w:tr>
-        <w:tc>
-          <w:tcPr>
-            <w:cnfStyle w:val="001000000000" w:firstRow="0" w:lastRow="0" w:firstColumn="1" w:lastColumn="0" w:oddVBand="0" w:evenVBand="0" w:oddHBand="0" w:evenHBand="0" w:firstRowFirstColumn="0" w:firstRowLastColumn="0" w:lastRowFirstColumn="0" w:lastRowLastColumn="0"/>
-            <w:tcW w:w="2352" w:type="dxa"/>
-          </w:tcPr>
-          <w:p>
-            <w:proofErr w:type="spellStart"/>
-            <w:r>
-              <w:t>roundEntry</w:t>
-            </w:r>
-            <w:proofErr w:type="spellEnd"/>
-            <w:r>
-              <w:t xml:space="preserve"> input</w:t>
-            </w:r>
-          </w:p>
-          <w:p>
-            <w:r>
-              <w:t>(range/boundary error) – Lower boundary</w:t>
-            </w:r>
-          </w:p>
-        </w:tc>
-        <w:tc>
-          <w:tcPr>
-            <w:tcW w:w="2664" w:type="dxa"/>
-          </w:tcPr>
-          <w:p>
-            <w:pPr>
-              <w:cnfStyle w:val="000000000000" w:firstRow="0" w:lastRow="0" w:firstColumn="0" w:lastColumn="0" w:oddVBand="0" w:evenVBand="0" w:oddHBand="0" w:evenHBand="0" w:firstRowFirstColumn="0" w:firstRowLastColumn="0" w:lastRowFirstColumn="0" w:lastRowLastColumn="0"/>
-            </w:pPr>
-            <w:r>
-              <w:t xml:space="preserve">Select 3 game types, enter “3” (3 &lt;= </w:t>
-            </w:r>
-            <w:proofErr w:type="spellStart"/>
-            <w:r>
-              <w:t>Num</w:t>
-            </w:r>
-            <w:proofErr w:type="spellEnd"/>
-            <w:r>
-              <w:t xml:space="preserve"> &lt;= 20) in </w:t>
-            </w:r>
-            <w:proofErr w:type="spellStart"/>
-            <w:r>
-              <w:t>roundEntry</w:t>
-            </w:r>
-            <w:proofErr w:type="spellEnd"/>
-            <w:r>
-              <w:t>.</w:t>
-            </w:r>
-          </w:p>
-          <w:p>
-            <w:pPr>
-              <w:cnfStyle w:val="000000000000" w:firstRow="0" w:lastRow="0" w:firstColumn="0" w:lastColumn="0" w:oddVBand="0" w:evenVBand="0" w:oddHBand="0" w:evenHBand="0" w:firstRowFirstColumn="0" w:firstRowLastColumn="0" w:lastRowFirstColumn="0" w:lastRowLastColumn="0"/>
-            </w:pPr>
-            <w:r>
-              <w:t xml:space="preserve">Press </w:t>
-            </w:r>
-            <w:proofErr w:type="gramStart"/>
-            <w:r>
-              <w:t>start</w:t>
-            </w:r>
-            <w:proofErr w:type="gramEnd"/>
-            <w:r>
-              <w:t>.</w:t>
-            </w:r>
-          </w:p>
-        </w:tc>
-        <w:tc>
-          <w:tcPr>
-            <w:tcW w:w="2110" w:type="dxa"/>
-          </w:tcPr>
-          <w:p>
-            <w:pPr>
-              <w:cnfStyle w:val="000000000000" w:firstRow="0" w:lastRow="0" w:firstColumn="0" w:lastColumn="0" w:oddVBand="0" w:evenVBand="0" w:oddHBand="0" w:evenHBand="0" w:firstRowFirstColumn="0" w:firstRowLastColumn="0" w:lastRowFirstColumn="0" w:lastRowLastColumn="0"/>
-            </w:pPr>
-            <w:r>
-              <w:t>program begins normally; question screen displayed</w:t>
-            </w:r>
-          </w:p>
-        </w:tc>
-        <w:tc>
-          <w:tcPr>
-            <w:tcW w:w="1890" w:type="dxa"/>
-          </w:tcPr>
-          <w:p>
-            <w:pPr>
-              <w:cnfStyle w:val="000000000000" w:firstRow="0" w:lastRow="0" w:firstColumn="0" w:lastColumn="0" w:oddVBand="0" w:evenVBand="0" w:oddHBand="0" w:evenHBand="0" w:firstRowFirstColumn="0" w:firstRowLastColumn="0" w:lastRowFirstColumn="0" w:lastRowLastColumn="0"/>
-            </w:pPr>
-            <w:r>
-              <w:t>program begins normally; question screen displayed</w:t>
-            </w:r>
-          </w:p>
-        </w:tc>
-      </w:tr>
-      <w:tr>
-        <w:tc>
-          <w:tcPr>
-            <w:cnfStyle w:val="001000000000" w:firstRow="0" w:lastRow="0" w:firstColumn="1" w:lastColumn="0" w:oddVBand="0" w:evenVBand="0" w:oddHBand="0" w:evenHBand="0" w:firstRowFirstColumn="0" w:firstRowLastColumn="0" w:lastRowFirstColumn="0" w:lastRowLastColumn="0"/>
-            <w:tcW w:w="2352" w:type="dxa"/>
-          </w:tcPr>
-          <w:p>
-            <w:proofErr w:type="spellStart"/>
-            <w:r>
-              <w:t>roundEntry</w:t>
-            </w:r>
-            <w:proofErr w:type="spellEnd"/>
-            <w:r>
-              <w:t xml:space="preserve"> input</w:t>
-            </w:r>
-          </w:p>
-          <w:p>
-            <w:r>
-              <w:t>(range/boundary error) – Lower boundary</w:t>
-            </w:r>
-          </w:p>
-        </w:tc>
-        <w:tc>
-          <w:tcPr>
-            <w:tcW w:w="2664" w:type="dxa"/>
-          </w:tcPr>
-          <w:p>
-            <w:pPr>
-              <w:cnfStyle w:val="000000000000" w:firstRow="0" w:lastRow="0" w:firstColumn="0" w:lastColumn="0" w:oddVBand="0" w:evenVBand="0" w:oddHBand="0" w:evenHBand="0" w:firstRowFirstColumn="0" w:firstRowLastColumn="0" w:lastRowFirstColumn="0" w:lastRowLastColumn="0"/>
-            </w:pPr>
-            <w:r>
-              <w:t>Select only 1 game type, enter “0” (</w:t>
-            </w:r>
-            <w:proofErr w:type="spellStart"/>
-            <w:r>
-              <w:t>num</w:t>
-            </w:r>
-            <w:proofErr w:type="spellEnd"/>
-            <w:r>
-              <w:t xml:space="preserve"> &lt; 1) in </w:t>
-            </w:r>
-            <w:proofErr w:type="spellStart"/>
-            <w:r>
-              <w:t>roundEntry</w:t>
-            </w:r>
-            <w:proofErr w:type="spellEnd"/>
-          </w:p>
-          <w:p>
-            <w:pPr>
-              <w:cnfStyle w:val="000000000000" w:firstRow="0" w:lastRow="0" w:firstColumn="0" w:lastColumn="0" w:oddVBand="0" w:evenVBand="0" w:oddHBand="0" w:evenHBand="0" w:firstRowFirstColumn="0" w:firstRowLastColumn="0" w:lastRowFirstColumn="0" w:lastRowLastColumn="0"/>
-            </w:pPr>
-            <w:r>
-              <w:t xml:space="preserve">Press </w:t>
-            </w:r>
-            <w:proofErr w:type="gramStart"/>
-            <w:r>
-              <w:t>start</w:t>
-            </w:r>
-            <w:proofErr w:type="gramEnd"/>
-            <w:r>
-              <w:t>.</w:t>
-            </w:r>
-          </w:p>
-        </w:tc>
-        <w:tc>
-          <w:tcPr>
-            <w:tcW w:w="2110" w:type="dxa"/>
-          </w:tcPr>
-          <w:p>
-            <w:pPr>
-              <w:cnfStyle w:val="000000000000" w:firstRow="0" w:lastRow="0" w:firstColumn="0" w:lastColumn="0" w:oddVBand="0" w:evenVBand="0" w:oddHBand="0" w:evenHBand="0" w:firstRowFirstColumn="0" w:firstRowLastColumn="0" w:lastRowFirstColumn="0" w:lastRowLastColumn="0"/>
-            </w:pPr>
-            <w:r>
-              <w:t xml:space="preserve">Shown </w:t>
-            </w:r>
-            <w:proofErr w:type="spellStart"/>
-            <w:r>
-              <w:t>roundEntryError</w:t>
-            </w:r>
-            <w:proofErr w:type="spellEnd"/>
-            <w:r>
-              <w:t xml:space="preserve"> message on pressing start button, and the program refuses to go forward</w:t>
-            </w:r>
-          </w:p>
-        </w:tc>
-        <w:tc>
-          <w:tcPr>
-            <w:tcW w:w="1890" w:type="dxa"/>
-          </w:tcPr>
-          <w:p>
-            <w:pPr>
-              <w:cnfStyle w:val="000000000000" w:firstRow="0" w:lastRow="0" w:firstColumn="0" w:lastColumn="0" w:oddVBand="0" w:evenVBand="0" w:oddHBand="0" w:evenHBand="0" w:firstRowFirstColumn="0" w:firstRowLastColumn="0" w:lastRowFirstColumn="0" w:lastRowLastColumn="0"/>
-            </w:pPr>
-            <w:r>
-              <w:t xml:space="preserve">Shown </w:t>
-            </w:r>
-            <w:proofErr w:type="spellStart"/>
-            <w:r>
-              <w:t>roundEntryError</w:t>
-            </w:r>
-            <w:proofErr w:type="spellEnd"/>
-            <w:r>
-              <w:t xml:space="preserve"> message on pressing start button, and the program refuses to go forward</w:t>
-            </w:r>
-          </w:p>
-        </w:tc>
-      </w:tr>
-      <w:tr>
-        <w:tc>
-          <w:tcPr>
-            <w:cnfStyle w:val="001000000000" w:firstRow="0" w:lastRow="0" w:firstColumn="1" w:lastColumn="0" w:oddVBand="0" w:evenVBand="0" w:oddHBand="0" w:evenHBand="0" w:firstRowFirstColumn="0" w:firstRowLastColumn="0" w:lastRowFirstColumn="0" w:lastRowLastColumn="0"/>
-            <w:tcW w:w="2352" w:type="dxa"/>
-          </w:tcPr>
-          <w:p>
-            <w:proofErr w:type="spellStart"/>
-            <w:r>
-              <w:t>roundEntry</w:t>
-            </w:r>
-            <w:proofErr w:type="spellEnd"/>
-            <w:r>
-              <w:t xml:space="preserve"> input</w:t>
-            </w:r>
-          </w:p>
-          <w:p>
-            <w:r>
-              <w:t>(range/boundary error) – Lower boundary, negative values</w:t>
-            </w:r>
-          </w:p>
-        </w:tc>
-        <w:tc>
-          <w:tcPr>
-            <w:tcW w:w="2664" w:type="dxa"/>
-          </w:tcPr>
-          <w:p>
-            <w:pPr>
-              <w:cnfStyle w:val="000000000000" w:firstRow="0" w:lastRow="0" w:firstColumn="0" w:lastColumn="0" w:oddVBand="0" w:evenVBand="0" w:oddHBand="0" w:evenHBand="0" w:firstRowFirstColumn="0" w:firstRowLastColumn="0" w:lastRowFirstColumn="0" w:lastRowLastColumn="0"/>
-            </w:pPr>
-            <w:r>
-              <w:t xml:space="preserve">Select only 1 game type, enter “-1” in </w:t>
-            </w:r>
-            <w:proofErr w:type="spellStart"/>
-            <w:r>
-              <w:t>roundEntry</w:t>
-            </w:r>
-            <w:proofErr w:type="spellEnd"/>
-          </w:p>
-          <w:p>
-            <w:pPr>
-              <w:cnfStyle w:val="000000000000" w:firstRow="0" w:lastRow="0" w:firstColumn="0" w:lastColumn="0" w:oddVBand="0" w:evenVBand="0" w:oddHBand="0" w:evenHBand="0" w:firstRowFirstColumn="0" w:firstRowLastColumn="0" w:lastRowFirstColumn="0" w:lastRowLastColumn="0"/>
-            </w:pPr>
-            <w:r>
-              <w:t xml:space="preserve">Press </w:t>
-            </w:r>
-            <w:proofErr w:type="gramStart"/>
-            <w:r>
-              <w:t>start</w:t>
-            </w:r>
-            <w:proofErr w:type="gramEnd"/>
-            <w:r>
-              <w:t>.</w:t>
-            </w:r>
-          </w:p>
-        </w:tc>
-        <w:tc>
-          <w:tcPr>
-            <w:tcW w:w="2110" w:type="dxa"/>
-          </w:tcPr>
-          <w:p>
-            <w:pPr>
-              <w:cnfStyle w:val="000000000000" w:firstRow="0" w:lastRow="0" w:firstColumn="0" w:lastColumn="0" w:oddVBand="0" w:evenVBand="0" w:oddHBand="0" w:evenHBand="0" w:firstRowFirstColumn="0" w:firstRowLastColumn="0" w:lastRowFirstColumn="0" w:lastRowLastColumn="0"/>
-            </w:pPr>
-            <w:r>
-              <w:t xml:space="preserve">Shown </w:t>
-            </w:r>
-            <w:proofErr w:type="spellStart"/>
-            <w:r>
-              <w:t>roundEntryError</w:t>
-            </w:r>
-            <w:proofErr w:type="spellEnd"/>
-            <w:r>
-              <w:t xml:space="preserve"> message on pressing start button, and the program refuses to go forward</w:t>
-            </w:r>
-          </w:p>
-        </w:tc>
-        <w:tc>
-          <w:tcPr>
-            <w:tcW w:w="1890" w:type="dxa"/>
-          </w:tcPr>
-          <w:p>
-            <w:pPr>
-              <w:cnfStyle w:val="000000000000" w:firstRow="0" w:lastRow="0" w:firstColumn="0" w:lastColumn="0" w:oddVBand="0" w:evenVBand="0" w:oddHBand="0" w:evenHBand="0" w:firstRowFirstColumn="0" w:firstRowLastColumn="0" w:lastRowFirstColumn="0" w:lastRowLastColumn="0"/>
-            </w:pPr>
-            <w:r>
-              <w:t xml:space="preserve">Shown </w:t>
-            </w:r>
-            <w:proofErr w:type="spellStart"/>
-            <w:r>
-              <w:t>roundEntryError</w:t>
-            </w:r>
-            <w:proofErr w:type="spellEnd"/>
-            <w:r>
-              <w:t xml:space="preserve"> message on pressing start button, and the program refuses to go forward</w:t>
-            </w:r>
-          </w:p>
-        </w:tc>
-      </w:tr>
-      <w:tr>
-        <w:tc>
-          <w:tcPr>
-            <w:cnfStyle w:val="001000000000" w:firstRow="0" w:lastRow="0" w:firstColumn="1" w:lastColumn="0" w:oddVBand="0" w:evenVBand="0" w:oddHBand="0" w:evenHBand="0" w:firstRowFirstColumn="0" w:firstRowLastColumn="0" w:lastRowFirstColumn="0" w:lastRowLastColumn="0"/>
-            <w:tcW w:w="2352" w:type="dxa"/>
-          </w:tcPr>
-          <w:p>
-            <w:proofErr w:type="spellStart"/>
-            <w:r>
-              <w:t>roundEntry</w:t>
-            </w:r>
-            <w:proofErr w:type="spellEnd"/>
-            <w:r>
-              <w:t xml:space="preserve"> input</w:t>
-            </w:r>
-          </w:p>
-          <w:p>
-            <w:r>
-              <w:t>(range/boundary error) – Lower boundary</w:t>
-            </w:r>
-          </w:p>
-        </w:tc>
-        <w:tc>
-          <w:tcPr>
-            <w:tcW w:w="2664" w:type="dxa"/>
-          </w:tcPr>
-          <w:p>
-            <w:pPr>
-              <w:cnfStyle w:val="000000000000" w:firstRow="0" w:lastRow="0" w:firstColumn="0" w:lastColumn="0" w:oddVBand="0" w:evenVBand="0" w:oddHBand="0" w:evenHBand="0" w:firstRowFirstColumn="0" w:firstRowLastColumn="0" w:lastRowFirstColumn="0" w:lastRowLastColumn="0"/>
-            </w:pPr>
-            <w:r>
-              <w:t>Select 2 game types, enter “1” (</w:t>
-            </w:r>
-            <w:proofErr w:type="spellStart"/>
-            <w:r>
-              <w:t>num</w:t>
-            </w:r>
-            <w:proofErr w:type="spellEnd"/>
-            <w:r>
-              <w:t xml:space="preserve"> &lt; 2) in </w:t>
-            </w:r>
-            <w:proofErr w:type="spellStart"/>
-            <w:r>
-              <w:t>roundEntry</w:t>
-            </w:r>
-            <w:proofErr w:type="spellEnd"/>
-          </w:p>
-          <w:p>
-            <w:pPr>
-              <w:cnfStyle w:val="000000000000" w:firstRow="0" w:lastRow="0" w:firstColumn="0" w:lastColumn="0" w:oddVBand="0" w:evenVBand="0" w:oddHBand="0" w:evenHBand="0" w:firstRowFirstColumn="0" w:firstRowLastColumn="0" w:lastRowFirstColumn="0" w:lastRowLastColumn="0"/>
-            </w:pPr>
-            <w:r>
-              <w:t xml:space="preserve">Press </w:t>
-            </w:r>
-            <w:proofErr w:type="gramStart"/>
-            <w:r>
-              <w:t>start</w:t>
-            </w:r>
-            <w:proofErr w:type="gramEnd"/>
-            <w:r>
-              <w:t>.</w:t>
-            </w:r>
-          </w:p>
-        </w:tc>
-        <w:tc>
-          <w:tcPr>
-            <w:tcW w:w="2110" w:type="dxa"/>
-          </w:tcPr>
-          <w:p>
-            <w:pPr>
-              <w:cnfStyle w:val="000000000000" w:firstRow="0" w:lastRow="0" w:firstColumn="0" w:lastColumn="0" w:oddVBand="0" w:evenVBand="0" w:oddHBand="0" w:evenHBand="0" w:firstRowFirstColumn="0" w:firstRowLastColumn="0" w:lastRowFirstColumn="0" w:lastRowLastColumn="0"/>
-            </w:pPr>
-            <w:r>
-              <w:t xml:space="preserve">Shown </w:t>
-            </w:r>
-            <w:proofErr w:type="spellStart"/>
-            <w:r>
-              <w:t>roundEntryError</w:t>
-            </w:r>
-            <w:proofErr w:type="spellEnd"/>
-            <w:r>
-              <w:t xml:space="preserve"> message on pressing start button, and the program refuses to go forward</w:t>
-            </w:r>
-          </w:p>
-        </w:tc>
-        <w:tc>
-          <w:tcPr>
-            <w:tcW w:w="1890" w:type="dxa"/>
-          </w:tcPr>
-          <w:p>
-            <w:pPr>
-              <w:cnfStyle w:val="000000000000" w:firstRow="0" w:lastRow="0" w:firstColumn="0" w:lastColumn="0" w:oddVBand="0" w:evenVBand="0" w:oddHBand="0" w:evenHBand="0" w:firstRowFirstColumn="0" w:firstRowLastColumn="0" w:lastRowFirstColumn="0" w:lastRowLastColumn="0"/>
-            </w:pPr>
-            <w:r>
-              <w:t xml:space="preserve">Shown </w:t>
-            </w:r>
-            <w:proofErr w:type="spellStart"/>
-            <w:r>
-              <w:t>roundEntryError</w:t>
-            </w:r>
-            <w:proofErr w:type="spellEnd"/>
-            <w:r>
-              <w:t xml:space="preserve"> message on pressing start button, and the program refuses to go forward</w:t>
-            </w:r>
-          </w:p>
-        </w:tc>
-      </w:tr>
-      <w:tr>
-        <w:tc>
-          <w:tcPr>
-            <w:cnfStyle w:val="001000000000" w:firstRow="0" w:lastRow="0" w:firstColumn="1" w:lastColumn="0" w:oddVBand="0" w:evenVBand="0" w:oddHBand="0" w:evenHBand="0" w:firstRowFirstColumn="0" w:firstRowLastColumn="0" w:lastRowFirstColumn="0" w:lastRowLastColumn="0"/>
-            <w:tcW w:w="2352" w:type="dxa"/>
-          </w:tcPr>
-          <w:p>
-            <w:proofErr w:type="spellStart"/>
-            <w:r>
-              <w:t>roundEntry</w:t>
-            </w:r>
-            <w:proofErr w:type="spellEnd"/>
-            <w:r>
-              <w:t xml:space="preserve"> input</w:t>
-            </w:r>
-          </w:p>
-          <w:p>
-            <w:r>
-              <w:t>(range/boundary error) – Lower boundary</w:t>
-            </w:r>
-          </w:p>
-        </w:tc>
-        <w:tc>
-          <w:tcPr>
-            <w:tcW w:w="2664" w:type="dxa"/>
-          </w:tcPr>
-          <w:p>
-            <w:pPr>
-              <w:cnfStyle w:val="000000000000" w:firstRow="0" w:lastRow="0" w:firstColumn="0" w:lastColumn="0" w:oddVBand="0" w:evenVBand="0" w:oddHBand="0" w:evenHBand="0" w:firstRowFirstColumn="0" w:firstRowLastColumn="0" w:lastRowFirstColumn="0" w:lastRowLastColumn="0"/>
-            </w:pPr>
-            <w:r>
-              <w:t>Select 3 game types, enter “2” (</w:t>
-            </w:r>
-            <w:proofErr w:type="spellStart"/>
-            <w:r>
-              <w:t>num</w:t>
-            </w:r>
-            <w:proofErr w:type="spellEnd"/>
-            <w:r>
-              <w:t xml:space="preserve"> &lt; 3) in </w:t>
-            </w:r>
-            <w:proofErr w:type="spellStart"/>
-            <w:r>
-              <w:t>roundEntry</w:t>
-            </w:r>
-            <w:proofErr w:type="spellEnd"/>
-          </w:p>
-          <w:p>
-            <w:pPr>
-              <w:cnfStyle w:val="000000000000" w:firstRow="0" w:lastRow="0" w:firstColumn="0" w:lastColumn="0" w:oddVBand="0" w:evenVBand="0" w:oddHBand="0" w:evenHBand="0" w:firstRowFirstColumn="0" w:firstRowLastColumn="0" w:lastRowFirstColumn="0" w:lastRowLastColumn="0"/>
-            </w:pPr>
-            <w:r>
-              <w:t xml:space="preserve">Press </w:t>
-            </w:r>
-            <w:proofErr w:type="gramStart"/>
-            <w:r>
-              <w:t>start</w:t>
-            </w:r>
-            <w:proofErr w:type="gramEnd"/>
-            <w:r>
-              <w:t>.</w:t>
-            </w:r>
-          </w:p>
-        </w:tc>
-        <w:tc>
-          <w:tcPr>
-            <w:tcW w:w="2110" w:type="dxa"/>
-          </w:tcPr>
-          <w:p>
-            <w:pPr>
-              <w:cnfStyle w:val="000000000000" w:firstRow="0" w:lastRow="0" w:firstColumn="0" w:lastColumn="0" w:oddVBand="0" w:evenVBand="0" w:oddHBand="0" w:evenHBand="0" w:firstRowFirstColumn="0" w:firstRowLastColumn="0" w:lastRowFirstColumn="0" w:lastRowLastColumn="0"/>
-            </w:pPr>
-            <w:r>
-              <w:t xml:space="preserve">Shown </w:t>
-            </w:r>
-            <w:proofErr w:type="spellStart"/>
-            <w:r>
-              <w:t>roundEntryError</w:t>
-            </w:r>
-            <w:proofErr w:type="spellEnd"/>
-            <w:r>
-              <w:t xml:space="preserve"> message on pressing start button, and the program refuses to go forward</w:t>
-            </w:r>
-          </w:p>
-        </w:tc>
-        <w:tc>
-          <w:tcPr>
-            <w:tcW w:w="1890" w:type="dxa"/>
-          </w:tcPr>
-          <w:p>
-            <w:pPr>
-              <w:cnfStyle w:val="000000000000" w:firstRow="0" w:lastRow="0" w:firstColumn="0" w:lastColumn="0" w:oddVBand="0" w:evenVBand="0" w:oddHBand="0" w:evenHBand="0" w:firstRowFirstColumn="0" w:firstRowLastColumn="0" w:lastRowFirstColumn="0" w:lastRowLastColumn="0"/>
-            </w:pPr>
-            <w:r>
-              <w:t xml:space="preserve">Shown </w:t>
-            </w:r>
-            <w:proofErr w:type="spellStart"/>
-            <w:r>
-              <w:t>roundEntryError</w:t>
-            </w:r>
-            <w:proofErr w:type="spellEnd"/>
-            <w:r>
-              <w:t xml:space="preserve"> message on pressing start button, and the program refuses to go forward</w:t>
-            </w:r>
-          </w:p>
-        </w:tc>
-      </w:tr>
-      <w:tr>
-        <w:tc>
-          <w:tcPr>
-            <w:cnfStyle w:val="001000000000" w:firstRow="0" w:lastRow="0" w:firstColumn="1" w:lastColumn="0" w:oddVBand="0" w:evenVBand="0" w:oddHBand="0" w:evenHBand="0" w:firstRowFirstColumn="0" w:firstRowLastColumn="0" w:lastRowFirstColumn="0" w:lastRowLastColumn="0"/>
-            <w:tcW w:w="2352" w:type="dxa"/>
-          </w:tcPr>
-          <w:p>
-            <w:proofErr w:type="spellStart"/>
-            <w:r>
-              <w:t>roundEntry</w:t>
-            </w:r>
-            <w:proofErr w:type="spellEnd"/>
-            <w:r>
-              <w:t xml:space="preserve"> input</w:t>
-            </w:r>
-          </w:p>
-          <w:p>
-            <w:r>
-              <w:t>(correct input)</w:t>
-            </w:r>
-          </w:p>
-        </w:tc>
-        <w:tc>
-          <w:tcPr>
-            <w:tcW w:w="2664" w:type="dxa"/>
-          </w:tcPr>
-          <w:p>
-            <w:pPr>
-              <w:cnfStyle w:val="000000000000" w:firstRow="0" w:lastRow="0" w:firstColumn="0" w:lastColumn="0" w:oddVBand="0" w:evenVBand="0" w:oddHBand="0" w:evenHBand="0" w:firstRowFirstColumn="0" w:firstRowLastColumn="0" w:lastRowFirstColumn="0" w:lastRowLastColumn="0"/>
-            </w:pPr>
-            <w:r>
-              <w:t>input any number between 4 – 19 inclusive</w:t>
-            </w:r>
-          </w:p>
-        </w:tc>
-        <w:tc>
-          <w:tcPr>
-            <w:tcW w:w="2110" w:type="dxa"/>
-          </w:tcPr>
-          <w:p>
-            <w:pPr>
-              <w:cnfStyle w:val="000000000000" w:firstRow="0" w:lastRow="0" w:firstColumn="0" w:lastColumn="0" w:oddVBand="0" w:evenVBand="0" w:oddHBand="0" w:evenHBand="0" w:firstRowFirstColumn="0" w:firstRowLastColumn="0" w:lastRowFirstColumn="0" w:lastRowLastColumn="0"/>
-            </w:pPr>
-            <w:r>
-              <w:t>program begins normally; question screen displayed</w:t>
-            </w:r>
-          </w:p>
-        </w:tc>
-        <w:tc>
-          <w:tcPr>
-            <w:tcW w:w="1890" w:type="dxa"/>
-          </w:tcPr>
-          <w:p>
-            <w:pPr>
-              <w:cnfStyle w:val="000000000000" w:firstRow="0" w:lastRow="0" w:firstColumn="0" w:lastColumn="0" w:oddVBand="0" w:evenVBand="0" w:oddHBand="0" w:evenHBand="0" w:firstRowFirstColumn="0" w:firstRowLastColumn="0" w:lastRowFirstColumn="0" w:lastRowLastColumn="0"/>
-            </w:pPr>
-            <w:r>
-              <w:t>program begins normally; question screen displayed</w:t>
-            </w:r>
-          </w:p>
-        </w:tc>
-      </w:tr>
-      <w:tr>
-        <w:tc>
-          <w:tcPr>
-            <w:cnfStyle w:val="001000000000" w:firstRow="0" w:lastRow="0" w:firstColumn="1" w:lastColumn="0" w:oddVBand="0" w:evenVBand="0" w:oddHBand="0" w:evenHBand="0" w:firstRowFirstColumn="0" w:firstRowLastColumn="0" w:lastRowFirstColumn="0" w:lastRowLastColumn="0"/>
-            <w:tcW w:w="2352" w:type="dxa"/>
-          </w:tcPr>
-          <w:p>
-            <w:r>
               <w:t>Entry box state</w:t>
             </w:r>
           </w:p>
@@ -1550,24 +1135,7 @@
               </w:numPr>
             </w:pPr>
             <w:r>
-              <w:t xml:space="preserve">Test due to discovered error in which user could still type in the </w:t>
-            </w:r>
-            <w:proofErr w:type="spellStart"/>
-            <w:r>
-              <w:lastRenderedPageBreak/>
-              <w:t>roundEntry</w:t>
-            </w:r>
-            <w:proofErr w:type="spellEnd"/>
-            <w:r>
-              <w:t xml:space="preserve"> after </w:t>
-            </w:r>
-            <w:proofErr w:type="spellStart"/>
-            <w:r>
-              <w:t>questionScreen</w:t>
-            </w:r>
-            <w:proofErr w:type="spellEnd"/>
-            <w:r>
-              <w:t xml:space="preserve"> was displayed</w:t>
+              <w:t>Test due to discovered error in which user could still type in the roundEntry after questionScreen was displayed</w:t>
             </w:r>
           </w:p>
         </w:tc>
@@ -1580,7 +1148,6 @@
               <w:cnfStyle w:val="000000000000" w:firstRow="0" w:lastRow="0" w:firstColumn="0" w:lastColumn="0" w:oddVBand="0" w:evenVBand="0" w:oddHBand="0" w:evenHBand="0" w:firstRowFirstColumn="0" w:firstRowLastColumn="0" w:lastRowFirstColumn="0" w:lastRowLastColumn="0"/>
             </w:pPr>
             <w:r>
-              <w:lastRenderedPageBreak/>
               <w:t>Have the round Entry be clicked on with an input of 5, press start and on the question screen, without clicking on anything else, type in numbers.</w:t>
             </w:r>
           </w:p>
@@ -1594,15 +1161,7 @@
               <w:cnfStyle w:val="000000000000" w:firstRow="0" w:lastRow="0" w:firstColumn="0" w:lastColumn="0" w:oddVBand="0" w:evenVBand="0" w:oddHBand="0" w:evenHBand="0" w:firstRowFirstColumn="0" w:firstRowLastColumn="0" w:lastRowFirstColumn="0" w:lastRowLastColumn="0"/>
             </w:pPr>
             <w:r>
-              <w:t xml:space="preserve">In final screen, the total </w:t>
-            </w:r>
-            <w:proofErr w:type="spellStart"/>
-            <w:r>
-              <w:t>num</w:t>
-            </w:r>
-            <w:proofErr w:type="spellEnd"/>
-            <w:r>
-              <w:t xml:space="preserve"> of rounds is displayed as 5</w:t>
+              <w:t>In final screen, the total num of rounds is displayed as 5</w:t>
             </w:r>
           </w:p>
         </w:tc>
@@ -1615,15 +1174,7 @@
               <w:cnfStyle w:val="000000000000" w:firstRow="0" w:lastRow="0" w:firstColumn="0" w:lastColumn="0" w:oddVBand="0" w:evenVBand="0" w:oddHBand="0" w:evenHBand="0" w:firstRowFirstColumn="0" w:firstRowLastColumn="0" w:lastRowFirstColumn="0" w:lastRowLastColumn="0"/>
             </w:pPr>
             <w:r>
-              <w:t xml:space="preserve">In final screen, the total </w:t>
-            </w:r>
-            <w:proofErr w:type="spellStart"/>
-            <w:r>
-              <w:t>num</w:t>
-            </w:r>
-            <w:proofErr w:type="spellEnd"/>
-            <w:r>
-              <w:t xml:space="preserve"> of rounds is displayed as 5</w:t>
+              <w:t>In final screen, the total num of rounds is displayed as 5</w:t>
             </w:r>
           </w:p>
         </w:tc>
@@ -1727,6 +1278,18 @@
               <w:t>(Every button is ticked off)</w:t>
             </w:r>
           </w:p>
+          <w:p>
+            <w:pPr>
+              <w:pStyle w:val="ListParagraph"/>
+              <w:numPr>
+                <w:ilvl w:val="0"/>
+                <w:numId w:val="3"/>
+              </w:numPr>
+            </w:pPr>
+            <w:r>
+              <w:t>Added due to bug in which if all settings are ticked off, the program cannot continue</w:t>
+            </w:r>
+          </w:p>
         </w:tc>
         <w:tc>
           <w:tcPr>
@@ -1763,15 +1326,7 @@
               <w:cnfStyle w:val="000000000000" w:firstRow="0" w:lastRow="0" w:firstColumn="0" w:lastColumn="0" w:oddVBand="0" w:evenVBand="0" w:oddHBand="0" w:evenHBand="0" w:firstRowFirstColumn="0" w:firstRowLastColumn="0" w:lastRowFirstColumn="0" w:lastRowLastColumn="0"/>
             </w:pPr>
             <w:r>
-              <w:t xml:space="preserve">Shown </w:t>
-            </w:r>
-            <w:proofErr w:type="spellStart"/>
-            <w:r>
-              <w:t>questionTypeError</w:t>
-            </w:r>
-            <w:proofErr w:type="spellEnd"/>
-            <w:r>
-              <w:t xml:space="preserve"> message on pressing start button, and the program refuses to go forward</w:t>
+              <w:t>Shown questionTypeError message on pressing start button, and the program refuses to go forward</w:t>
             </w:r>
           </w:p>
         </w:tc>
@@ -1785,6 +1340,18 @@
           <w:p>
             <w:r>
               <w:t>All selected question types must be played at least once</w:t>
+            </w:r>
+          </w:p>
+          <w:p>
+            <w:pPr>
+              <w:pStyle w:val="ListParagraph"/>
+              <w:numPr>
+                <w:ilvl w:val="0"/>
+                <w:numId w:val="3"/>
+              </w:numPr>
+            </w:pPr>
+            <w:r>
+              <w:t>To account for the bug in which if the questions were chosen purely at random, there was a chance that the question types chosen would not be played</w:t>
             </w:r>
           </w:p>
         </w:tc>
@@ -2211,78 +1778,67 @@
               <w:t>Removing error messages</w:t>
             </w:r>
           </w:p>
-        </w:tc>
-        <w:tc>
-          <w:tcPr>
-            <w:tcW w:w="2254" w:type="dxa"/>
-          </w:tcPr>
-          <w:p>
-            <w:pPr>
-              <w:cnfStyle w:val="000000000000" w:firstRow="0" w:lastRow="0" w:firstColumn="0" w:lastColumn="0" w:oddVBand="0" w:evenVBand="0" w:oddHBand="0" w:evenHBand="0" w:firstRowFirstColumn="0" w:firstRowLastColumn="0" w:lastRowFirstColumn="0" w:lastRowLastColumn="0"/>
-            </w:pPr>
-            <w:r>
-              <w:t xml:space="preserve">select round mode, but don’t input anything into </w:t>
-            </w:r>
-            <w:proofErr w:type="spellStart"/>
-            <w:r>
-              <w:t>roundEntry</w:t>
-            </w:r>
-            <w:proofErr w:type="spellEnd"/>
-            <w:r>
-              <w:t xml:space="preserve">. Deselect every question type, press start. Then click </w:t>
-            </w:r>
-            <w:r>
-              <w:lastRenderedPageBreak/>
-              <w:t>unlimited mode and press start again</w:t>
-            </w:r>
-          </w:p>
-        </w:tc>
-        <w:tc>
-          <w:tcPr>
-            <w:tcW w:w="2254" w:type="dxa"/>
-          </w:tcPr>
-          <w:p>
-            <w:pPr>
-              <w:cnfStyle w:val="000000000000" w:firstRow="0" w:lastRow="0" w:firstColumn="0" w:lastColumn="0" w:oddVBand="0" w:evenVBand="0" w:oddHBand="0" w:evenHBand="0" w:firstRowFirstColumn="0" w:firstRowLastColumn="0" w:lastRowFirstColumn="0" w:lastRowLastColumn="0"/>
-            </w:pPr>
-            <w:r>
-              <w:lastRenderedPageBreak/>
-              <w:t xml:space="preserve">2 error messages, one for round entry and one for question type appears, the one for round entry is then </w:t>
-            </w:r>
-            <w:r>
-              <w:lastRenderedPageBreak/>
-              <w:t>removed on second click</w:t>
-            </w:r>
-          </w:p>
-        </w:tc>
-        <w:tc>
-          <w:tcPr>
-            <w:tcW w:w="2254" w:type="dxa"/>
-          </w:tcPr>
-          <w:p>
-            <w:pPr>
-              <w:cnfStyle w:val="000000000000" w:firstRow="0" w:lastRow="0" w:firstColumn="0" w:lastColumn="0" w:oddVBand="0" w:evenVBand="0" w:oddHBand="0" w:evenHBand="0" w:firstRowFirstColumn="0" w:firstRowLastColumn="0" w:lastRowFirstColumn="0" w:lastRowLastColumn="0"/>
-            </w:pPr>
-            <w:r>
-              <w:lastRenderedPageBreak/>
-              <w:t xml:space="preserve">2 error messages, one for round entry and one for question type appears, the one for round entry is then </w:t>
-            </w:r>
-            <w:r>
-              <w:lastRenderedPageBreak/>
-              <w:t>removed on second click</w:t>
-            </w:r>
-          </w:p>
-        </w:tc>
-      </w:tr>
-      <w:tr>
-        <w:tc>
-          <w:tcPr>
-            <w:cnfStyle w:val="001000000000" w:firstRow="0" w:lastRow="0" w:firstColumn="1" w:lastColumn="0" w:oddVBand="0" w:evenVBand="0" w:oddHBand="0" w:evenHBand="0" w:firstRowFirstColumn="0" w:firstRowLastColumn="0" w:lastRowFirstColumn="0" w:lastRowLastColumn="0"/>
-            <w:tcW w:w="2254" w:type="dxa"/>
-          </w:tcPr>
-          <w:p>
-            <w:r>
-              <w:lastRenderedPageBreak/>
+          <w:p>
+            <w:pPr>
+              <w:pStyle w:val="ListParagraph"/>
+              <w:numPr>
+                <w:ilvl w:val="0"/>
+                <w:numId w:val="3"/>
+              </w:numPr>
+            </w:pPr>
+            <w:r>
+              <w:t>Bug in which the error message would stay even if setting was valid if the other error still stood</w:t>
+            </w:r>
+          </w:p>
+        </w:tc>
+        <w:tc>
+          <w:tcPr>
+            <w:tcW w:w="2254" w:type="dxa"/>
+          </w:tcPr>
+          <w:p>
+            <w:pPr>
+              <w:cnfStyle w:val="000000000000" w:firstRow="0" w:lastRow="0" w:firstColumn="0" w:lastColumn="0" w:oddVBand="0" w:evenVBand="0" w:oddHBand="0" w:evenHBand="0" w:firstRowFirstColumn="0" w:firstRowLastColumn="0" w:lastRowFirstColumn="0" w:lastRowLastColumn="0"/>
+            </w:pPr>
+            <w:r>
+              <w:t>select round mode, but don’t input anything into roundEntry. Deselect every question type, press start. Then click unlimited mode and press start again</w:t>
+            </w:r>
+          </w:p>
+        </w:tc>
+        <w:tc>
+          <w:tcPr>
+            <w:tcW w:w="2254" w:type="dxa"/>
+          </w:tcPr>
+          <w:p>
+            <w:pPr>
+              <w:cnfStyle w:val="000000000000" w:firstRow="0" w:lastRow="0" w:firstColumn="0" w:lastColumn="0" w:oddVBand="0" w:evenVBand="0" w:oddHBand="0" w:evenHBand="0" w:firstRowFirstColumn="0" w:firstRowLastColumn="0" w:lastRowFirstColumn="0" w:lastRowLastColumn="0"/>
+            </w:pPr>
+            <w:r>
+              <w:t>2 error messages, one for round entry and one for question type appears, the one for round entry is then removed on second click</w:t>
+            </w:r>
+          </w:p>
+        </w:tc>
+        <w:tc>
+          <w:tcPr>
+            <w:tcW w:w="2254" w:type="dxa"/>
+          </w:tcPr>
+          <w:p>
+            <w:pPr>
+              <w:cnfStyle w:val="000000000000" w:firstRow="0" w:lastRow="0" w:firstColumn="0" w:lastColumn="0" w:oddVBand="0" w:evenVBand="0" w:oddHBand="0" w:evenHBand="0" w:firstRowFirstColumn="0" w:firstRowLastColumn="0" w:lastRowFirstColumn="0" w:lastRowLastColumn="0"/>
+            </w:pPr>
+            <w:r>
+              <w:t>2 error messages, one for round entry and one for question type appears, the one for round entry is then removed on second click</w:t>
+            </w:r>
+          </w:p>
+        </w:tc>
+      </w:tr>
+      <w:tr>
+        <w:tc>
+          <w:tcPr>
+            <w:cnfStyle w:val="001000000000" w:firstRow="0" w:lastRow="0" w:firstColumn="1" w:lastColumn="0" w:oddVBand="0" w:evenVBand="0" w:oddHBand="0" w:evenHBand="0" w:firstRowFirstColumn="0" w:firstRowLastColumn="0" w:lastRowFirstColumn="0" w:lastRowLastColumn="0"/>
+            <w:tcW w:w="2254" w:type="dxa"/>
+          </w:tcPr>
+          <w:p>
+            <w:r>
               <w:t>Removing error messages</w:t>
             </w:r>
           </w:p>
@@ -2296,15 +1852,7 @@
               <w:cnfStyle w:val="000000000000" w:firstRow="0" w:lastRow="0" w:firstColumn="0" w:lastColumn="0" w:oddVBand="0" w:evenVBand="0" w:oddHBand="0" w:evenHBand="0" w:firstRowFirstColumn="0" w:firstRowLastColumn="0" w:lastRowFirstColumn="0" w:lastRowLastColumn="0"/>
             </w:pPr>
             <w:r>
-              <w:t xml:space="preserve">select round mode, but don’t input anything into </w:t>
-            </w:r>
-            <w:proofErr w:type="spellStart"/>
-            <w:r>
-              <w:t>roundEntry</w:t>
-            </w:r>
-            <w:proofErr w:type="spellEnd"/>
-            <w:r>
-              <w:t>. Deselect every question type, press start. Then enter 5 in round entry and press start again</w:t>
+              <w:t>select round mode, but don’t input anything into roundEntry. Deselect every question type, press start. Then enter 5 in round entry and press start again</w:t>
             </w:r>
           </w:p>
         </w:tc>
@@ -2356,15 +1904,7 @@
               <w:cnfStyle w:val="000000000000" w:firstRow="0" w:lastRow="0" w:firstColumn="0" w:lastColumn="0" w:oddVBand="0" w:evenVBand="0" w:oddHBand="0" w:evenHBand="0" w:firstRowFirstColumn="0" w:firstRowLastColumn="0" w:lastRowFirstColumn="0" w:lastRowLastColumn="0"/>
             </w:pPr>
             <w:r>
-              <w:t xml:space="preserve">select round mode, but don’t input anything into </w:t>
-            </w:r>
-            <w:proofErr w:type="spellStart"/>
-            <w:r>
-              <w:t>roundEntry</w:t>
-            </w:r>
-            <w:proofErr w:type="spellEnd"/>
-            <w:r>
-              <w:t>. Deselect every question type, press start. Then select one question type</w:t>
+              <w:t>select round mode, but don’t input anything into roundEntry. Deselect every question type, press start. Then select one question type</w:t>
             </w:r>
           </w:p>
         </w:tc>
@@ -2401,13 +1941,9 @@
       <w:pPr>
         <w:pStyle w:val="Heading2"/>
       </w:pPr>
-      <w:proofErr w:type="spellStart"/>
       <w:r>
-        <w:t>InputBox</w:t>
-      </w:r>
-      <w:proofErr w:type="spellEnd"/>
-      <w:r>
-        <w:t xml:space="preserve"> – All question types checked, round mode, 5 rounds</w:t>
+        <w:lastRenderedPageBreak/>
+        <w:t>InputBox – All question types checked, round mode, 5 rounds</w:t>
       </w:r>
       <w:r>
         <w:tab/>
@@ -2487,13 +2023,8 @@
             <w:tcW w:w="2254" w:type="dxa"/>
           </w:tcPr>
           <w:p>
-            <w:proofErr w:type="spellStart"/>
-            <w:r>
-              <w:t>inputBox</w:t>
-            </w:r>
-            <w:proofErr w:type="spellEnd"/>
-            <w:r>
-              <w:t xml:space="preserve"> input</w:t>
+            <w:r>
+              <w:t>inputBox input</w:t>
             </w:r>
           </w:p>
           <w:p>
@@ -2524,36 +2055,20 @@
               <w:cnfStyle w:val="000000000000" w:firstRow="0" w:lastRow="0" w:firstColumn="0" w:lastColumn="0" w:oddVBand="0" w:evenVBand="0" w:oddHBand="0" w:evenHBand="0" w:firstRowFirstColumn="0" w:firstRowLastColumn="0" w:lastRowFirstColumn="0" w:lastRowLastColumn="0"/>
             </w:pPr>
             <w:r>
-              <w:t xml:space="preserve">Shown </w:t>
-            </w:r>
-            <w:proofErr w:type="spellStart"/>
-            <w:r>
-              <w:t>inputError</w:t>
-            </w:r>
-            <w:proofErr w:type="spellEnd"/>
-            <w:r>
-              <w:t xml:space="preserve"> message on pressing start button, and the program refuses to go forward</w:t>
-            </w:r>
-          </w:p>
-        </w:tc>
-        <w:tc>
-          <w:tcPr>
-            <w:tcW w:w="2254" w:type="dxa"/>
-          </w:tcPr>
-          <w:p>
-            <w:pPr>
-              <w:cnfStyle w:val="000000000000" w:firstRow="0" w:lastRow="0" w:firstColumn="0" w:lastColumn="0" w:oddVBand="0" w:evenVBand="0" w:oddHBand="0" w:evenHBand="0" w:firstRowFirstColumn="0" w:firstRowLastColumn="0" w:lastRowFirstColumn="0" w:lastRowLastColumn="0"/>
-            </w:pPr>
-            <w:r>
-              <w:t xml:space="preserve">Shown </w:t>
-            </w:r>
-            <w:proofErr w:type="spellStart"/>
-            <w:r>
-              <w:t>inputError</w:t>
-            </w:r>
-            <w:proofErr w:type="spellEnd"/>
-            <w:r>
-              <w:t xml:space="preserve"> message on pressing start button, and the program refuses to go forward</w:t>
+              <w:t>Shown inputError message on pressing start button, and the program refuses to go forward</w:t>
+            </w:r>
+          </w:p>
+        </w:tc>
+        <w:tc>
+          <w:tcPr>
+            <w:tcW w:w="2254" w:type="dxa"/>
+          </w:tcPr>
+          <w:p>
+            <w:pPr>
+              <w:cnfStyle w:val="000000000000" w:firstRow="0" w:lastRow="0" w:firstColumn="0" w:lastColumn="0" w:oddVBand="0" w:evenVBand="0" w:oddHBand="0" w:evenHBand="0" w:firstRowFirstColumn="0" w:firstRowLastColumn="0" w:lastRowFirstColumn="0" w:lastRowLastColumn="0"/>
+            </w:pPr>
+            <w:r>
+              <w:t>Shown inputError message on pressing start button, and the program refuses to go forward</w:t>
             </w:r>
           </w:p>
         </w:tc>
@@ -2568,13 +2083,8 @@
             <w:tcW w:w="2254" w:type="dxa"/>
           </w:tcPr>
           <w:p>
-            <w:proofErr w:type="spellStart"/>
-            <w:r>
-              <w:t>inputBox</w:t>
-            </w:r>
-            <w:proofErr w:type="spellEnd"/>
-            <w:r>
-              <w:t xml:space="preserve"> input</w:t>
+            <w:r>
+              <w:t>inputBox input</w:t>
             </w:r>
           </w:p>
           <w:p>
@@ -2605,54 +2115,33 @@
               <w:cnfStyle w:val="000000000000" w:firstRow="0" w:lastRow="0" w:firstColumn="0" w:lastColumn="0" w:oddVBand="0" w:evenVBand="0" w:oddHBand="0" w:evenHBand="0" w:firstRowFirstColumn="0" w:firstRowLastColumn="0" w:lastRowFirstColumn="0" w:lastRowLastColumn="0"/>
             </w:pPr>
             <w:r>
-              <w:t xml:space="preserve">Shown </w:t>
-            </w:r>
-            <w:proofErr w:type="spellStart"/>
-            <w:r>
-              <w:t>inputError</w:t>
-            </w:r>
-            <w:proofErr w:type="spellEnd"/>
-            <w:r>
-              <w:t xml:space="preserve"> message on pressing start button, and the program refuses to go forward</w:t>
-            </w:r>
-          </w:p>
-        </w:tc>
-        <w:tc>
-          <w:tcPr>
-            <w:tcW w:w="2254" w:type="dxa"/>
-          </w:tcPr>
-          <w:p>
-            <w:pPr>
-              <w:cnfStyle w:val="000000000000" w:firstRow="0" w:lastRow="0" w:firstColumn="0" w:lastColumn="0" w:oddVBand="0" w:evenVBand="0" w:oddHBand="0" w:evenHBand="0" w:firstRowFirstColumn="0" w:firstRowLastColumn="0" w:lastRowFirstColumn="0" w:lastRowLastColumn="0"/>
-            </w:pPr>
-            <w:r>
-              <w:t xml:space="preserve">Shown </w:t>
-            </w:r>
-            <w:proofErr w:type="spellStart"/>
-            <w:r>
-              <w:t>inputError</w:t>
-            </w:r>
-            <w:proofErr w:type="spellEnd"/>
-            <w:r>
-              <w:t xml:space="preserve"> message on pressing start button, and the program refuses to go forward</w:t>
-            </w:r>
-          </w:p>
-        </w:tc>
-      </w:tr>
-      <w:tr>
-        <w:tc>
-          <w:tcPr>
-            <w:cnfStyle w:val="001000000000" w:firstRow="0" w:lastRow="0" w:firstColumn="1" w:lastColumn="0" w:oddVBand="0" w:evenVBand="0" w:oddHBand="0" w:evenHBand="0" w:firstRowFirstColumn="0" w:firstRowLastColumn="0" w:lastRowFirstColumn="0" w:lastRowLastColumn="0"/>
-            <w:tcW w:w="2254" w:type="dxa"/>
-          </w:tcPr>
-          <w:p>
-            <w:proofErr w:type="spellStart"/>
-            <w:r>
-              <w:t>inputBox</w:t>
-            </w:r>
-            <w:proofErr w:type="spellEnd"/>
-            <w:r>
-              <w:t xml:space="preserve"> input</w:t>
+              <w:t>Shown inputError message on pressing start button, and the program refuses to go forward</w:t>
+            </w:r>
+          </w:p>
+        </w:tc>
+        <w:tc>
+          <w:tcPr>
+            <w:tcW w:w="2254" w:type="dxa"/>
+          </w:tcPr>
+          <w:p>
+            <w:pPr>
+              <w:cnfStyle w:val="000000000000" w:firstRow="0" w:lastRow="0" w:firstColumn="0" w:lastColumn="0" w:oddVBand="0" w:evenVBand="0" w:oddHBand="0" w:evenHBand="0" w:firstRowFirstColumn="0" w:firstRowLastColumn="0" w:lastRowFirstColumn="0" w:lastRowLastColumn="0"/>
+            </w:pPr>
+            <w:r>
+              <w:t>Shown inputError message on pressing start button, and the program refuses to go forward</w:t>
+            </w:r>
+          </w:p>
+        </w:tc>
+      </w:tr>
+      <w:tr>
+        <w:tc>
+          <w:tcPr>
+            <w:cnfStyle w:val="001000000000" w:firstRow="0" w:lastRow="0" w:firstColumn="1" w:lastColumn="0" w:oddVBand="0" w:evenVBand="0" w:oddHBand="0" w:evenHBand="0" w:firstRowFirstColumn="0" w:firstRowLastColumn="0" w:lastRowFirstColumn="0" w:lastRowLastColumn="0"/>
+            <w:tcW w:w="2254" w:type="dxa"/>
+          </w:tcPr>
+          <w:p>
+            <w:r>
+              <w:t>inputBox input</w:t>
             </w:r>
           </w:p>
           <w:p>
@@ -2683,36 +2172,20 @@
               <w:cnfStyle w:val="000000000000" w:firstRow="0" w:lastRow="0" w:firstColumn="0" w:lastColumn="0" w:oddVBand="0" w:evenVBand="0" w:oddHBand="0" w:evenHBand="0" w:firstRowFirstColumn="0" w:firstRowLastColumn="0" w:lastRowFirstColumn="0" w:lastRowLastColumn="0"/>
             </w:pPr>
             <w:r>
-              <w:t xml:space="preserve">Shown </w:t>
-            </w:r>
-            <w:proofErr w:type="spellStart"/>
-            <w:r>
-              <w:t>inputError</w:t>
-            </w:r>
-            <w:proofErr w:type="spellEnd"/>
-            <w:r>
-              <w:t xml:space="preserve"> message on pressing start button, and the program refuses to go forward</w:t>
-            </w:r>
-          </w:p>
-        </w:tc>
-        <w:tc>
-          <w:tcPr>
-            <w:tcW w:w="2254" w:type="dxa"/>
-          </w:tcPr>
-          <w:p>
-            <w:pPr>
-              <w:cnfStyle w:val="000000000000" w:firstRow="0" w:lastRow="0" w:firstColumn="0" w:lastColumn="0" w:oddVBand="0" w:evenVBand="0" w:oddHBand="0" w:evenHBand="0" w:firstRowFirstColumn="0" w:firstRowLastColumn="0" w:lastRowFirstColumn="0" w:lastRowLastColumn="0"/>
-            </w:pPr>
-            <w:r>
-              <w:t xml:space="preserve">Shown </w:t>
-            </w:r>
-            <w:proofErr w:type="spellStart"/>
-            <w:r>
-              <w:t>inputError</w:t>
-            </w:r>
-            <w:proofErr w:type="spellEnd"/>
-            <w:r>
-              <w:t xml:space="preserve"> message on pressing start button, and the program refuses to go forward</w:t>
+              <w:t>Shown inputError message on pressing start button, and the program refuses to go forward</w:t>
+            </w:r>
+          </w:p>
+        </w:tc>
+        <w:tc>
+          <w:tcPr>
+            <w:tcW w:w="2254" w:type="dxa"/>
+          </w:tcPr>
+          <w:p>
+            <w:pPr>
+              <w:cnfStyle w:val="000000000000" w:firstRow="0" w:lastRow="0" w:firstColumn="0" w:lastColumn="0" w:oddVBand="0" w:evenVBand="0" w:oddHBand="0" w:evenHBand="0" w:firstRowFirstColumn="0" w:firstRowLastColumn="0" w:lastRowFirstColumn="0" w:lastRowLastColumn="0"/>
+            </w:pPr>
+            <w:r>
+              <w:t>Shown inputError message on pressing start button, and the program refuses to go forward</w:t>
             </w:r>
           </w:p>
         </w:tc>
@@ -2727,13 +2200,8 @@
             <w:tcW w:w="2254" w:type="dxa"/>
           </w:tcPr>
           <w:p>
-            <w:proofErr w:type="spellStart"/>
-            <w:r>
-              <w:t>inputBox</w:t>
-            </w:r>
-            <w:proofErr w:type="spellEnd"/>
-            <w:r>
-              <w:t xml:space="preserve"> input</w:t>
+            <w:r>
+              <w:t>inputBox input</w:t>
             </w:r>
           </w:p>
           <w:p>
@@ -2792,13 +2260,8 @@
             <w:tcW w:w="2254" w:type="dxa"/>
           </w:tcPr>
           <w:p>
-            <w:proofErr w:type="spellStart"/>
-            <w:r>
-              <w:t>inputBox</w:t>
-            </w:r>
-            <w:proofErr w:type="spellEnd"/>
-            <w:r>
-              <w:t xml:space="preserve"> input</w:t>
+            <w:r>
+              <w:t>inputBox input</w:t>
             </w:r>
           </w:p>
           <w:p>
@@ -2829,36 +2292,20 @@
               <w:cnfStyle w:val="000000000000" w:firstRow="0" w:lastRow="0" w:firstColumn="0" w:lastColumn="0" w:oddVBand="0" w:evenVBand="0" w:oddHBand="0" w:evenHBand="0" w:firstRowFirstColumn="0" w:firstRowLastColumn="0" w:lastRowFirstColumn="0" w:lastRowLastColumn="0"/>
             </w:pPr>
             <w:r>
-              <w:t xml:space="preserve">Shown </w:t>
-            </w:r>
-            <w:proofErr w:type="spellStart"/>
-            <w:r>
-              <w:t>tooLongError</w:t>
-            </w:r>
-            <w:proofErr w:type="spellEnd"/>
-            <w:r>
-              <w:t xml:space="preserve"> message on pressing start button, and the program refuses to go forward</w:t>
-            </w:r>
-          </w:p>
-        </w:tc>
-        <w:tc>
-          <w:tcPr>
-            <w:tcW w:w="2254" w:type="dxa"/>
-          </w:tcPr>
-          <w:p>
-            <w:pPr>
-              <w:cnfStyle w:val="000000000000" w:firstRow="0" w:lastRow="0" w:firstColumn="0" w:lastColumn="0" w:oddVBand="0" w:evenVBand="0" w:oddHBand="0" w:evenHBand="0" w:firstRowFirstColumn="0" w:firstRowLastColumn="0" w:lastRowFirstColumn="0" w:lastRowLastColumn="0"/>
-            </w:pPr>
-            <w:r>
-              <w:t xml:space="preserve">Shown </w:t>
-            </w:r>
-            <w:proofErr w:type="spellStart"/>
-            <w:r>
-              <w:t>tooLongError</w:t>
-            </w:r>
-            <w:proofErr w:type="spellEnd"/>
-            <w:r>
-              <w:t xml:space="preserve"> message on pressing start button, and the program refuses to go forward</w:t>
+              <w:t>Shown tooLongError message on pressing start button, and the program refuses to go forward</w:t>
+            </w:r>
+          </w:p>
+        </w:tc>
+        <w:tc>
+          <w:tcPr>
+            <w:tcW w:w="2254" w:type="dxa"/>
+          </w:tcPr>
+          <w:p>
+            <w:pPr>
+              <w:cnfStyle w:val="000000000000" w:firstRow="0" w:lastRow="0" w:firstColumn="0" w:lastColumn="0" w:oddVBand="0" w:evenVBand="0" w:oddHBand="0" w:evenHBand="0" w:firstRowFirstColumn="0" w:firstRowLastColumn="0" w:lastRowFirstColumn="0" w:lastRowLastColumn="0"/>
+            </w:pPr>
+            <w:r>
+              <w:t>Shown tooLongError message on pressing start button, and the program refuses to go forward</w:t>
             </w:r>
           </w:p>
         </w:tc>
@@ -2900,29 +2347,20 @@
               <w:cnfStyle w:val="000000000000" w:firstRow="0" w:lastRow="0" w:firstColumn="0" w:lastColumn="0" w:oddVBand="0" w:evenVBand="0" w:oddHBand="0" w:evenHBand="0" w:firstRowFirstColumn="0" w:firstRowLastColumn="0" w:lastRowFirstColumn="0" w:lastRowLastColumn="0"/>
             </w:pPr>
             <w:r>
-              <w:t xml:space="preserve">Program moves forward, correct background (green) is displayed, the correct </w:t>
-            </w:r>
-            <w:r>
-              <w:lastRenderedPageBreak/>
-              <w:t>message is displayed, the correct question, user input and answer is displayed, the button is also the correct shade of green.</w:t>
-            </w:r>
-          </w:p>
-        </w:tc>
-        <w:tc>
-          <w:tcPr>
-            <w:tcW w:w="2254" w:type="dxa"/>
-          </w:tcPr>
-          <w:p>
-            <w:pPr>
-              <w:cnfStyle w:val="000000000000" w:firstRow="0" w:lastRow="0" w:firstColumn="0" w:lastColumn="0" w:oddVBand="0" w:evenVBand="0" w:oddHBand="0" w:evenHBand="0" w:firstRowFirstColumn="0" w:firstRowLastColumn="0" w:lastRowFirstColumn="0" w:lastRowLastColumn="0"/>
-            </w:pPr>
-            <w:r>
-              <w:lastRenderedPageBreak/>
-              <w:t xml:space="preserve">Program moves forward, correct background (green) is displayed, the correct </w:t>
-            </w:r>
-            <w:r>
-              <w:lastRenderedPageBreak/>
-              <w:t>message is displayed, the correct question, user input and answer is displayed, the button is also the correct shade of green.</w:t>
+              <w:t>Program moves forward, correct background (green) is displayed, the correct message is displayed, the correct question, user input and answer is displayed, the button is also the correct shade of green.</w:t>
+            </w:r>
+          </w:p>
+        </w:tc>
+        <w:tc>
+          <w:tcPr>
+            <w:tcW w:w="2254" w:type="dxa"/>
+          </w:tcPr>
+          <w:p>
+            <w:pPr>
+              <w:cnfStyle w:val="000000000000" w:firstRow="0" w:lastRow="0" w:firstColumn="0" w:lastColumn="0" w:oddVBand="0" w:evenVBand="0" w:oddHBand="0" w:evenHBand="0" w:firstRowFirstColumn="0" w:firstRowLastColumn="0" w:lastRowFirstColumn="0" w:lastRowLastColumn="0"/>
+            </w:pPr>
+            <w:r>
+              <w:t>Program moves forward, correct background (green) is displayed, the correct message is displayed, the correct question, user input and answer is displayed, the button is also the correct shade of green.</w:t>
             </w:r>
           </w:p>
         </w:tc>
@@ -2938,7 +2376,6 @@
           </w:tcPr>
           <w:p>
             <w:r>
-              <w:lastRenderedPageBreak/>
               <w:t>correct or incorrect</w:t>
             </w:r>
           </w:p>
@@ -2998,6 +2435,7 @@
         <w:pStyle w:val="Heading2"/>
       </w:pPr>
       <w:r>
+        <w:lastRenderedPageBreak/>
         <w:t>Overlay – All question types ticked, 5 rounds, round mode unless otherwise specified</w:t>
       </w:r>
     </w:p>
@@ -3216,36 +2654,20 @@
               <w:cnfStyle w:val="000000000000" w:firstRow="0" w:lastRow="0" w:firstColumn="0" w:lastColumn="0" w:oddVBand="0" w:evenVBand="0" w:oddHBand="0" w:evenHBand="0" w:firstRowFirstColumn="0" w:firstRowLastColumn="0" w:lastRowFirstColumn="0" w:lastRowLastColumn="0"/>
             </w:pPr>
             <w:r>
-              <w:t xml:space="preserve">Overlay is displayed with </w:t>
-            </w:r>
-            <w:proofErr w:type="spellStart"/>
-            <w:r>
-              <w:t>noneError</w:t>
-            </w:r>
-            <w:proofErr w:type="spellEnd"/>
-            <w:r>
-              <w:t xml:space="preserve"> message</w:t>
-            </w:r>
-          </w:p>
-        </w:tc>
-        <w:tc>
-          <w:tcPr>
-            <w:tcW w:w="2254" w:type="dxa"/>
-          </w:tcPr>
-          <w:p>
-            <w:pPr>
-              <w:cnfStyle w:val="000000000000" w:firstRow="0" w:lastRow="0" w:firstColumn="0" w:lastColumn="0" w:oddVBand="0" w:evenVBand="0" w:oddHBand="0" w:evenHBand="0" w:firstRowFirstColumn="0" w:firstRowLastColumn="0" w:lastRowFirstColumn="0" w:lastRowLastColumn="0"/>
-            </w:pPr>
-            <w:r>
-              <w:t xml:space="preserve">Overlay is displayed with </w:t>
-            </w:r>
-            <w:proofErr w:type="spellStart"/>
-            <w:r>
-              <w:t>noneError</w:t>
-            </w:r>
-            <w:proofErr w:type="spellEnd"/>
-            <w:r>
-              <w:t xml:space="preserve"> message</w:t>
+              <w:t>Overlay is displayed with noneError message</w:t>
+            </w:r>
+          </w:p>
+        </w:tc>
+        <w:tc>
+          <w:tcPr>
+            <w:tcW w:w="2254" w:type="dxa"/>
+          </w:tcPr>
+          <w:p>
+            <w:pPr>
+              <w:cnfStyle w:val="000000000000" w:firstRow="0" w:lastRow="0" w:firstColumn="0" w:lastColumn="0" w:oddVBand="0" w:evenVBand="0" w:oddHBand="0" w:evenHBand="0" w:firstRowFirstColumn="0" w:firstRowLastColumn="0" w:lastRowFirstColumn="0" w:lastRowLastColumn="0"/>
+            </w:pPr>
+            <w:r>
+              <w:t>Overlay is displayed with noneError message</w:t>
             </w:r>
           </w:p>
         </w:tc>
@@ -3261,43 +2683,64 @@
               <w:t>Overlay formatting</w:t>
             </w:r>
           </w:p>
-        </w:tc>
-        <w:tc>
-          <w:tcPr>
-            <w:tcW w:w="2254" w:type="dxa"/>
-          </w:tcPr>
-          <w:p>
-            <w:pPr>
-              <w:cnfStyle w:val="000000000000" w:firstRow="0" w:lastRow="0" w:firstColumn="0" w:lastColumn="0" w:oddVBand="0" w:evenVBand="0" w:oddHBand="0" w:evenHBand="0" w:firstRowFirstColumn="0" w:firstRowLastColumn="0" w:lastRowFirstColumn="0" w:lastRowLastColumn="0"/>
-            </w:pPr>
-            <w:r>
-              <w:t>Press right click on the first page after clicking the submit button with no entry to test if Overlay is above the error</w:t>
-            </w:r>
-          </w:p>
-        </w:tc>
-        <w:tc>
-          <w:tcPr>
-            <w:tcW w:w="2254" w:type="dxa"/>
-          </w:tcPr>
-          <w:p>
-            <w:pPr>
-              <w:cnfStyle w:val="000000000000" w:firstRow="0" w:lastRow="0" w:firstColumn="0" w:lastColumn="0" w:oddVBand="0" w:evenVBand="0" w:oddHBand="0" w:evenHBand="0" w:firstRowFirstColumn="0" w:firstRowLastColumn="0" w:lastRowFirstColumn="0" w:lastRowLastColumn="0"/>
-            </w:pPr>
-            <w:r>
-              <w:t>Overlay is above the layer</w:t>
-            </w:r>
-          </w:p>
-        </w:tc>
-        <w:tc>
-          <w:tcPr>
-            <w:tcW w:w="2254" w:type="dxa"/>
-          </w:tcPr>
-          <w:p>
-            <w:pPr>
-              <w:cnfStyle w:val="000000000000" w:firstRow="0" w:lastRow="0" w:firstColumn="0" w:lastColumn="0" w:oddVBand="0" w:evenVBand="0" w:oddHBand="0" w:evenHBand="0" w:firstRowFirstColumn="0" w:firstRowLastColumn="0" w:lastRowFirstColumn="0" w:lastRowLastColumn="0"/>
-            </w:pPr>
-            <w:r>
-              <w:t>Overlay is above the layer</w:t>
+          <w:p>
+            <w:pPr>
+              <w:pStyle w:val="ListParagraph"/>
+              <w:numPr>
+                <w:ilvl w:val="0"/>
+                <w:numId w:val="3"/>
+              </w:numPr>
+            </w:pPr>
+            <w:r>
+              <w:t>Bug in which the error messages, because they were created last, would then be displayed over the overlay</w:t>
+            </w:r>
+          </w:p>
+        </w:tc>
+        <w:tc>
+          <w:tcPr>
+            <w:tcW w:w="2254" w:type="dxa"/>
+          </w:tcPr>
+          <w:p>
+            <w:pPr>
+              <w:cnfStyle w:val="000000000000" w:firstRow="0" w:lastRow="0" w:firstColumn="0" w:lastColumn="0" w:oddVBand="0" w:evenVBand="0" w:oddHBand="0" w:evenHBand="0" w:firstRowFirstColumn="0" w:firstRowLastColumn="0" w:lastRowFirstColumn="0" w:lastRowLastColumn="0"/>
+            </w:pPr>
+            <w:r>
+              <w:t>Press right click on the first page a</w:t>
+            </w:r>
+            <w:r>
+              <w:t>fter clicking the submit button without entering anything.</w:t>
+            </w:r>
+          </w:p>
+        </w:tc>
+        <w:tc>
+          <w:tcPr>
+            <w:tcW w:w="2254" w:type="dxa"/>
+          </w:tcPr>
+          <w:p>
+            <w:pPr>
+              <w:cnfStyle w:val="000000000000" w:firstRow="0" w:lastRow="0" w:firstColumn="0" w:lastColumn="0" w:oddVBand="0" w:evenVBand="0" w:oddHBand="0" w:evenHBand="0" w:firstRowFirstColumn="0" w:firstRowLastColumn="0" w:lastRowFirstColumn="0" w:lastRowLastColumn="0"/>
+            </w:pPr>
+            <w:r>
+              <w:t xml:space="preserve">Overlay is </w:t>
+            </w:r>
+            <w:r>
+              <w:t>above everything</w:t>
+            </w:r>
+          </w:p>
+        </w:tc>
+        <w:tc>
+          <w:tcPr>
+            <w:tcW w:w="2254" w:type="dxa"/>
+          </w:tcPr>
+          <w:p>
+            <w:pPr>
+              <w:cnfStyle w:val="000000000000" w:firstRow="0" w:lastRow="0" w:firstColumn="0" w:lastColumn="0" w:oddVBand="0" w:evenVBand="0" w:oddHBand="0" w:evenHBand="0" w:firstRowFirstColumn="0" w:firstRowLastColumn="0" w:lastRowFirstColumn="0" w:lastRowLastColumn="0"/>
+            </w:pPr>
+            <w:r>
+              <w:t xml:space="preserve">Overlay is above </w:t>
+            </w:r>
+            <w:r>
+              <w:t>everything</w:t>
             </w:r>
           </w:p>
         </w:tc>
@@ -3336,31 +2779,21 @@
               <w:cnfStyle w:val="000000000000" w:firstRow="0" w:lastRow="0" w:firstColumn="0" w:lastColumn="0" w:oddVBand="0" w:evenVBand="0" w:oddHBand="0" w:evenHBand="0" w:firstRowFirstColumn="0" w:firstRowLastColumn="0" w:lastRowFirstColumn="0" w:lastRowLastColumn="0"/>
             </w:pPr>
             <w:r>
-              <w:t xml:space="preserve">Overlay displays a green row and a red row with the correct question, user input and </w:t>
-            </w:r>
-            <w:proofErr w:type="gramStart"/>
-            <w:r>
-              <w:t>real answer</w:t>
-            </w:r>
-            <w:proofErr w:type="gramEnd"/>
-          </w:p>
-        </w:tc>
-        <w:tc>
-          <w:tcPr>
-            <w:tcW w:w="2254" w:type="dxa"/>
-          </w:tcPr>
-          <w:p>
-            <w:pPr>
-              <w:cnfStyle w:val="000000000000" w:firstRow="0" w:lastRow="0" w:firstColumn="0" w:lastColumn="0" w:oddVBand="0" w:evenVBand="0" w:oddHBand="0" w:evenHBand="0" w:firstRowFirstColumn="0" w:firstRowLastColumn="0" w:lastRowFirstColumn="0" w:lastRowLastColumn="0"/>
-            </w:pPr>
-            <w:r>
-              <w:t xml:space="preserve">Overlay displays a green row and a red row with the correct question, user input and </w:t>
-            </w:r>
-            <w:proofErr w:type="gramStart"/>
-            <w:r>
-              <w:t>real answer</w:t>
-            </w:r>
-            <w:proofErr w:type="gramEnd"/>
+              <w:t>Overlay displays a green row and a red row with the correct question, user input and real answer</w:t>
+            </w:r>
+          </w:p>
+        </w:tc>
+        <w:tc>
+          <w:tcPr>
+            <w:tcW w:w="2254" w:type="dxa"/>
+          </w:tcPr>
+          <w:p>
+            <w:pPr>
+              <w:cnfStyle w:val="000000000000" w:firstRow="0" w:lastRow="0" w:firstColumn="0" w:lastColumn="0" w:oddVBand="0" w:evenVBand="0" w:oddHBand="0" w:evenHBand="0" w:firstRowFirstColumn="0" w:firstRowLastColumn="0" w:lastRowFirstColumn="0" w:lastRowLastColumn="0"/>
+            </w:pPr>
+            <w:r>
+              <w:t>Overlay displays a green row and a red row with the correct question, user input and real answer</w:t>
+            </w:r>
           </w:p>
         </w:tc>
       </w:tr>
@@ -3425,6 +2858,21 @@
           <w:p>
             <w:r>
               <w:t>Recursion</w:t>
+            </w:r>
+          </w:p>
+          <w:p>
+            <w:pPr>
+              <w:pStyle w:val="ListParagraph"/>
+              <w:numPr>
+                <w:ilvl w:val="0"/>
+                <w:numId w:val="3"/>
+              </w:numPr>
+            </w:pPr>
+            <w:r>
+              <w:t>Bug in which the overlay</w:t>
+            </w:r>
+            <w:r>
+              <w:t xml:space="preserve"> would not reset every round</w:t>
             </w:r>
           </w:p>
         </w:tc>
@@ -3475,8 +2923,10 @@
         <w:pStyle w:val="Heading2"/>
       </w:pPr>
       <w:r>
-        <w:lastRenderedPageBreak/>
         <w:t>Recursion</w:t>
+      </w:r>
+      <w:r>
+        <w:t xml:space="preserve"> –</w:t>
       </w:r>
       <w:r>
         <w:t xml:space="preserve"> </w:t>
@@ -3559,11 +3009,22 @@
             <w:tcW w:w="2254" w:type="dxa"/>
           </w:tcPr>
           <w:p>
-            <w:bookmarkStart w:id="0" w:name="_GoBack" w:colFirst="3" w:colLast="3"/>
             <w:r>
               <w:t>Recursion</w:t>
             </w:r>
           </w:p>
+          <w:p>
+            <w:pPr>
+              <w:pStyle w:val="ListParagraph"/>
+              <w:numPr>
+                <w:ilvl w:val="0"/>
+                <w:numId w:val="3"/>
+              </w:numPr>
+            </w:pPr>
+            <w:r>
+              <w:t>Bug in which the score would not reset every round</w:t>
+            </w:r>
+          </w:p>
         </w:tc>
         <w:tc>
           <w:tcPr>
@@ -3589,6 +3050,14 @@
             <w:r>
               <w:t>Score becomes reset after the first game</w:t>
             </w:r>
+            <w:r>
+              <w:t>.</w:t>
+            </w:r>
+          </w:p>
+          <w:p>
+            <w:pPr>
+              <w:cnfStyle w:val="000000000000" w:firstRow="0" w:lastRow="0" w:firstColumn="0" w:lastColumn="0" w:oddVBand="0" w:evenVBand="0" w:oddHBand="0" w:evenHBand="0" w:firstRowFirstColumn="0" w:firstRowLastColumn="0" w:lastRowFirstColumn="0" w:lastRowLastColumn="0"/>
+            </w:pPr>
           </w:p>
         </w:tc>
         <w:tc>
@@ -3605,15 +3074,15 @@
           </w:p>
         </w:tc>
       </w:tr>
-      <w:bookmarkEnd w:id="0"/>
-      <w:tr>
-        <w:tc>
-          <w:tcPr>
-            <w:cnfStyle w:val="001000000000" w:firstRow="0" w:lastRow="0" w:firstColumn="1" w:lastColumn="0" w:oddVBand="0" w:evenVBand="0" w:oddHBand="0" w:evenHBand="0" w:firstRowFirstColumn="0" w:firstRowLastColumn="0" w:lastRowFirstColumn="0" w:lastRowLastColumn="0"/>
-            <w:tcW w:w="2254" w:type="dxa"/>
-          </w:tcPr>
-          <w:p>
-            <w:r>
+      <w:tr>
+        <w:tc>
+          <w:tcPr>
+            <w:cnfStyle w:val="001000000000" w:firstRow="0" w:lastRow="0" w:firstColumn="1" w:lastColumn="0" w:oddVBand="0" w:evenVBand="0" w:oddHBand="0" w:evenHBand="0" w:firstRowFirstColumn="0" w:firstRowLastColumn="0" w:lastRowFirstColumn="0" w:lastRowLastColumn="0"/>
+            <w:tcW w:w="2254" w:type="dxa"/>
+          </w:tcPr>
+          <w:p>
+            <w:r>
+              <w:lastRenderedPageBreak/>
               <w:t>Recursion</w:t>
             </w:r>
           </w:p>
@@ -5472,7 +4941,7 @@
 </file>
 
 <file path=customXml/itemProps1.xml><?xml version="1.0" encoding="utf-8"?>
-<ds:datastoreItem xmlns:ds="http://schemas.openxmlformats.org/officeDocument/2006/customXml" ds:itemID="{7E92E7C3-A5F6-4BD8-BB90-6871EE0784ED}">
+<ds:datastoreItem xmlns:ds="http://schemas.openxmlformats.org/officeDocument/2006/customXml" ds:itemID="{424233C9-DD34-4690-8B8F-0A25444772EA}">
   <ds:schemaRefs>
     <ds:schemaRef ds:uri="http://schemas.openxmlformats.org/officeDocument/2006/bibliography"/>
   </ds:schemaRefs>

</xml_diff>